<commit_message>
add transfer learning description
Took 1 hour 13 minutes
</commit_message>
<xml_diff>
--- a/docs/degree-work.docx
+++ b/docs/degree-work.docx
@@ -3622,7 +3622,13 @@
     </w:p>
     <w:p>
       <w:r>
-        <w:t xml:space="preserve">В данной работе рассмотрим подходы, основанные на машинном обучении. Далее будут коротко описаны методы решения задач обработки естественного языка с применением таких технологий как </w:t>
+        <w:t xml:space="preserve">В данной работе рассмотрим подходы, основанные на машинном обучении. </w:t>
+      </w:r>
+      <w:r>
+        <w:t xml:space="preserve">Для обработки естественного языка с помощью алгоритмов машинного обучения необходимо использование языковых модель. Языковая модель – это вероятностное распределение на множестве словарных последовательностей. Другими словами, языковые модели могут предсказывать последовательность слов исходя из заданного контекста. </w:t>
+      </w:r>
+      <w:r>
+        <w:t xml:space="preserve">Далее будут коротко описаны методы решения задач обработки естественного языка с применением таких технологий как </w:t>
       </w:r>
       <w:r>
         <w:rPr>
@@ -3900,6 +3906,7 @@
           <w:szCs w:val="24"/>
           <w:lang w:eastAsia="ru-RU"/>
         </w:rPr>
+        <w:lastRenderedPageBreak/>
         <w:fldChar w:fldCharType="begin"/>
       </w:r>
       <w:r>
@@ -4051,7 +4058,6 @@
     </w:p>
     <w:p>
       <w:r>
-        <w:lastRenderedPageBreak/>
         <w:t>Представления BoW часто используются в методах классификации документов, где частота каждого слова, двухсловного или трехсловного слова является полезной функцией для обучения классификаторов. Одна из проблем с представлениями мешка слов заключается в том, что они не кодируют никакой информации относительно значения данного слова.</w:t>
       </w:r>
       <w:r>
@@ -4406,6 +4412,7 @@
     </w:p>
     <w:p>
       <w:r>
+        <w:lastRenderedPageBreak/>
         <w:t>Для нахождения частоты слова используют следующую формулу</w:t>
       </w:r>
       <w:r>
@@ -4969,7 +4976,6 @@
         <w:rPr>
           <w:rFonts w:eastAsiaTheme="minorEastAsia"/>
         </w:rPr>
-        <w:lastRenderedPageBreak/>
         <w:t xml:space="preserve">где </w:t>
       </w:r>
       <m:oMath>
@@ -5458,6 +5464,7 @@
           <w:szCs w:val="24"/>
           <w:lang w:eastAsia="ru-RU"/>
         </w:rPr>
+        <w:lastRenderedPageBreak/>
         <w:fldChar w:fldCharType="begin"/>
       </w:r>
       <w:r>
@@ -5567,10 +5574,7 @@
         <w:fldChar w:fldCharType="begin"/>
       </w:r>
       <w:r>
-        <w:instrText xml:space="preserve"> SEQ Рисунок \</w:instrText>
-      </w:r>
-      <w:r>
-        <w:instrText xml:space="preserve">* ARABIC </w:instrText>
+        <w:instrText xml:space="preserve"> SEQ Рисунок \* ARABIC </w:instrText>
       </w:r>
       <w:r>
         <w:fldChar w:fldCharType="separate"/>
@@ -5698,127 +5702,127 @@
         <w:t xml:space="preserve">такими </w:t>
       </w:r>
       <w:r>
-        <w:t xml:space="preserve">словами, такими как </w:t>
+        <w:t>словами, такими как синонимы, отношения между компанией и продуктом, почтовые индексы и города и т. д. Хотя векторы GloVe быстрее обучаются, ни GloVe, ни Word2Vec, как показа</w:t>
+      </w:r>
+      <w:r>
+        <w:t>ла практика</w:t>
+      </w:r>
+      <w:r>
+        <w:t xml:space="preserve">, не дают однозначно лучших результатов, </w:t>
+      </w:r>
+      <w:r>
+        <w:t xml:space="preserve">при </w:t>
+      </w:r>
+      <w:r>
+        <w:t>тестировании</w:t>
+      </w:r>
+      <w:r>
+        <w:t xml:space="preserve"> на одних и тех же</w:t>
+      </w:r>
+      <w:r>
+        <w:t xml:space="preserve"> набора</w:t>
+      </w:r>
+      <w:r>
+        <w:t>х</w:t>
+      </w:r>
+      <w:r>
+        <w:t xml:space="preserve"> данных.</w:t>
+      </w:r>
+    </w:p>
+    <w:p>
+      <w:pPr>
+        <w:pStyle w:val="4"/>
+        <w:rPr>
+          <w:lang w:val="en-US"/>
+        </w:rPr>
+      </w:pPr>
+      <w:r>
+        <w:rPr>
+          <w:lang w:val="en-US"/>
+        </w:rPr>
+        <w:t>fastText</w:t>
+      </w:r>
+    </w:p>
+    <w:p>
+      <w:r>
+        <w:rPr>
+          <w:lang w:val="en-US"/>
+        </w:rPr>
+        <w:t>fastText</w:t>
+      </w:r>
+      <w:r>
+        <w:t xml:space="preserve"> – </w:t>
+      </w:r>
+      <w:r>
+        <w:t xml:space="preserve">это библиотека обучения моделей векторных представлений и классификации текста разработанная командой исследователей </w:t>
+      </w:r>
+      <w:r>
+        <w:rPr>
+          <w:lang w:val="en-US"/>
+        </w:rPr>
+        <w:t>Facebook</w:t>
+      </w:r>
+      <w:r>
+        <w:t xml:space="preserve"> </w:t>
+      </w:r>
+      <w:r>
+        <w:t xml:space="preserve">в 2018 году. </w:t>
+      </w:r>
+      <w:r>
+        <w:rPr>
+          <w:lang w:val="en-US"/>
+        </w:rPr>
+        <w:t>f</w:t>
+      </w:r>
+      <w:proofErr w:type="spellStart"/>
+      <w:r>
+        <w:t>astText</w:t>
+      </w:r>
+      <w:proofErr w:type="spellEnd"/>
+      <w:r>
+        <w:t xml:space="preserve"> </w:t>
+      </w:r>
+      <w:r>
+        <w:t>создан</w:t>
+      </w:r>
+      <w:r>
+        <w:t xml:space="preserve"> на</w:t>
+      </w:r>
+      <w:r>
+        <w:t xml:space="preserve"> основе</w:t>
+      </w:r>
+      <w:r>
+        <w:t xml:space="preserve"> Word2Vec путем </w:t>
+      </w:r>
+      <w:r>
+        <w:t>обучения</w:t>
+      </w:r>
+      <w:r>
+        <w:t xml:space="preserve"> векторных представлений для каждого слова и n-грамм, найденных в каждом слове. Значения представлений усредняются в один вектор на каждом шаге обучения. Хотя </w:t>
+      </w:r>
+      <w:r>
+        <w:t>такой подход</w:t>
+      </w:r>
+      <w:r>
+        <w:t xml:space="preserve"> добавляет много дополнительных вычислений к обучению, это позволяет </w:t>
+      </w:r>
+      <w:r>
+        <w:t>векторным представлениям</w:t>
+      </w:r>
+      <w:r>
+        <w:t xml:space="preserve"> слов кодировать информацию о </w:t>
+      </w:r>
+      <w:proofErr w:type="spellStart"/>
+      <w:r>
+        <w:t>подсловах</w:t>
+      </w:r>
+      <w:proofErr w:type="spellEnd"/>
+      <w:r>
+        <w:t xml:space="preserve">. Было показано, что векторы FastText более точны, </w:t>
       </w:r>
       <w:r>
         <w:lastRenderedPageBreak/>
-        <w:t>синонимы, отношения между компанией и продуктом, почтовые индексы и города и т. д. Хотя векторы GloVe быстрее обучаются, ни GloVe, ни Word2Vec, как показа</w:t>
-      </w:r>
-      <w:r>
-        <w:t>ла практика</w:t>
-      </w:r>
-      <w:r>
-        <w:t xml:space="preserve">, не дают однозначно лучших результатов, </w:t>
-      </w:r>
-      <w:r>
-        <w:t xml:space="preserve">при </w:t>
-      </w:r>
-      <w:r>
-        <w:t>тестировании</w:t>
-      </w:r>
-      <w:r>
-        <w:t xml:space="preserve"> на одних и тех же</w:t>
-      </w:r>
-      <w:r>
-        <w:t xml:space="preserve"> набора</w:t>
-      </w:r>
-      <w:r>
-        <w:t>х</w:t>
-      </w:r>
-      <w:r>
-        <w:t xml:space="preserve"> данных.</w:t>
-      </w:r>
-    </w:p>
-    <w:p>
-      <w:pPr>
-        <w:pStyle w:val="4"/>
-        <w:rPr>
-          <w:lang w:val="en-US"/>
-        </w:rPr>
-      </w:pPr>
-      <w:r>
-        <w:rPr>
-          <w:lang w:val="en-US"/>
-        </w:rPr>
-        <w:t>fastText</w:t>
-      </w:r>
-    </w:p>
-    <w:p>
-      <w:r>
-        <w:rPr>
-          <w:lang w:val="en-US"/>
-        </w:rPr>
-        <w:t>fastText</w:t>
-      </w:r>
-      <w:r>
-        <w:t xml:space="preserve"> – </w:t>
-      </w:r>
-      <w:r>
-        <w:t xml:space="preserve">это библиотека обучения моделей векторных представлений и классификации текста разработанная командой исследователей </w:t>
-      </w:r>
-      <w:r>
-        <w:rPr>
-          <w:lang w:val="en-US"/>
-        </w:rPr>
-        <w:t>Facebook</w:t>
-      </w:r>
-      <w:r>
-        <w:t xml:space="preserve"> </w:t>
-      </w:r>
-      <w:r>
-        <w:t xml:space="preserve">в 2018 году. </w:t>
-      </w:r>
-      <w:r>
-        <w:rPr>
-          <w:lang w:val="en-US"/>
-        </w:rPr>
-        <w:t>f</w:t>
-      </w:r>
-      <w:proofErr w:type="spellStart"/>
-      <w:r>
-        <w:t>astText</w:t>
-      </w:r>
-      <w:proofErr w:type="spellEnd"/>
-      <w:r>
-        <w:t xml:space="preserve"> </w:t>
-      </w:r>
-      <w:r>
-        <w:t>создан</w:t>
-      </w:r>
-      <w:r>
-        <w:t xml:space="preserve"> на</w:t>
-      </w:r>
-      <w:r>
-        <w:t xml:space="preserve"> основе</w:t>
-      </w:r>
-      <w:r>
-        <w:t xml:space="preserve"> Word2Vec путем </w:t>
-      </w:r>
-      <w:r>
-        <w:t>обучения</w:t>
-      </w:r>
-      <w:r>
-        <w:t xml:space="preserve"> векторных представлений для каждого слова и n-грамм, найденных в каждом слове. Значения представлений усредняются в один вектор на каждом шаге обучения. Хотя </w:t>
-      </w:r>
-      <w:r>
-        <w:t>такой подход</w:t>
-      </w:r>
-      <w:r>
-        <w:t xml:space="preserve"> добавляет много дополнительных вычислений к обучению, это позволяет </w:t>
-      </w:r>
-      <w:r>
-        <w:t>векторным представлениям</w:t>
-      </w:r>
-      <w:r>
-        <w:t xml:space="preserve"> слов кодировать информацию о </w:t>
-      </w:r>
-      <w:proofErr w:type="spellStart"/>
-      <w:r>
-        <w:t>подсловах</w:t>
-      </w:r>
-      <w:proofErr w:type="spellEnd"/>
-      <w:r>
-        <w:t>. Было показано, что векторы FastText более точны, чем векторы Word2Vec, по ряду различных показателей.</w:t>
+        <w:t>чем векторы Word2Vec, по ряду различных показателей.</w:t>
       </w:r>
       <w:r>
         <w:t xml:space="preserve"> На сегодняшний день </w:t>
@@ -5930,11 +5934,7 @@
         <w:t>perceptrons</w:t>
       </w:r>
       <w:r>
-        <w:t xml:space="preserve"> - MLP) в NLP, открыло возможности для нелинейного моделирования. Эта разработка помогает с </w:t>
-      </w:r>
-      <w:r>
-        <w:lastRenderedPageBreak/>
-        <w:t>НЛП, потому что бывают случаи, когда пространство встраивания может быть нелинейным.</w:t>
+        <w:t xml:space="preserve"> - MLP) в NLP, открыло возможности для нелинейного моделирования. Эта разработка помогает с НЛП, потому что бывают случаи, когда пространство встраивания может быть нелинейным.</w:t>
       </w:r>
     </w:p>
     <w:p>
@@ -6173,7 +6173,11 @@
         <w:t xml:space="preserve">же </w:t>
       </w:r>
       <w:r>
-        <w:t xml:space="preserve">время как MLP открывают двери для незначительных улучшений в таких задачах, как классификация языков, где решения могут приниматься путем моделирования независимых частот символов, </w:t>
+        <w:t xml:space="preserve">время как MLP открывают двери для незначительных улучшений в таких задачах, как классификация языков, где решения могут приниматься путем </w:t>
+      </w:r>
+      <w:r>
+        <w:lastRenderedPageBreak/>
+        <w:t xml:space="preserve">моделирования независимых частот символов, </w:t>
       </w:r>
       <w:r>
         <w:t xml:space="preserve">но </w:t>
@@ -6473,7 +6477,99 @@
           <w:sz w:val="28"/>
           <w:szCs w:val="28"/>
         </w:rPr>
-        <w:t>. Сверточная нейронная сеть для классификации предложений</w:t>
+        <w:t xml:space="preserve">. </w:t>
+      </w:r>
+      <w:r>
+        <w:rPr>
+          <w:i w:val="0"/>
+          <w:iCs w:val="0"/>
+          <w:color w:val="auto"/>
+          <w:sz w:val="28"/>
+          <w:szCs w:val="28"/>
+        </w:rPr>
+        <w:t xml:space="preserve">Применение </w:t>
+      </w:r>
+      <w:proofErr w:type="spellStart"/>
+      <w:r>
+        <w:rPr>
+          <w:i w:val="0"/>
+          <w:iCs w:val="0"/>
+          <w:color w:val="auto"/>
+          <w:sz w:val="28"/>
+          <w:szCs w:val="28"/>
+        </w:rPr>
+        <w:t>с</w:t>
+      </w:r>
+      <w:r>
+        <w:rPr>
+          <w:i w:val="0"/>
+          <w:iCs w:val="0"/>
+          <w:color w:val="auto"/>
+          <w:sz w:val="28"/>
+          <w:szCs w:val="28"/>
+        </w:rPr>
+        <w:t>верточн</w:t>
+      </w:r>
+      <w:r>
+        <w:rPr>
+          <w:i w:val="0"/>
+          <w:iCs w:val="0"/>
+          <w:color w:val="auto"/>
+          <w:sz w:val="28"/>
+          <w:szCs w:val="28"/>
+        </w:rPr>
+        <w:t>ой</w:t>
+      </w:r>
+      <w:proofErr w:type="spellEnd"/>
+      <w:r>
+        <w:rPr>
+          <w:i w:val="0"/>
+          <w:iCs w:val="0"/>
+          <w:color w:val="auto"/>
+          <w:sz w:val="28"/>
+          <w:szCs w:val="28"/>
+        </w:rPr>
+        <w:t xml:space="preserve"> нейронн</w:t>
+      </w:r>
+      <w:r>
+        <w:rPr>
+          <w:i w:val="0"/>
+          <w:iCs w:val="0"/>
+          <w:color w:val="auto"/>
+          <w:sz w:val="28"/>
+          <w:szCs w:val="28"/>
+        </w:rPr>
+        <w:t>ой</w:t>
+      </w:r>
+      <w:r>
+        <w:rPr>
+          <w:i w:val="0"/>
+          <w:iCs w:val="0"/>
+          <w:color w:val="auto"/>
+          <w:sz w:val="28"/>
+          <w:szCs w:val="28"/>
+        </w:rPr>
+        <w:t xml:space="preserve"> сет</w:t>
+      </w:r>
+      <w:r>
+        <w:rPr>
+          <w:i w:val="0"/>
+          <w:iCs w:val="0"/>
+          <w:color w:val="auto"/>
+          <w:sz w:val="28"/>
+          <w:szCs w:val="28"/>
+        </w:rPr>
+        <w:t>и</w:t>
+      </w:r>
+      <w:r>
+        <w:rPr>
+          <w:i w:val="0"/>
+          <w:iCs w:val="0"/>
+          <w:color w:val="auto"/>
+          <w:sz w:val="28"/>
+          <w:szCs w:val="28"/>
+        </w:rPr>
+        <w:t xml:space="preserve"> для классификации предложений</w:t>
       </w:r>
     </w:p>
     <w:p>
@@ -6481,70 +6577,205 @@
         <w:pStyle w:val="4"/>
       </w:pPr>
       <w:r>
+        <w:t>Рекуррентные нейросети</w:t>
+      </w:r>
+    </w:p>
+    <w:p>
+      <w:r>
+        <w:t>Опираясь на локальное упорядочение, обеспечиваемое CNN, рекуррентные нейронные сети (RNN) и их варианты с закрытыми ячейками, такие как ячейки долговременной памяти (</w:t>
+      </w:r>
+      <w:r>
+        <w:rPr>
+          <w:lang w:val="en-US"/>
+        </w:rPr>
+        <w:t>Long</w:t>
+      </w:r>
+      <w:r>
+        <w:t xml:space="preserve"> </w:t>
+      </w:r>
+      <w:r>
+        <w:rPr>
+          <w:lang w:val="en-US"/>
+        </w:rPr>
+        <w:t>Short</w:t>
+      </w:r>
+      <w:r>
+        <w:t xml:space="preserve"> </w:t>
+      </w:r>
+      <w:r>
+        <w:rPr>
+          <w:lang w:val="en-US"/>
+        </w:rPr>
+        <w:t>Term</w:t>
+      </w:r>
+      <w:r>
+        <w:t xml:space="preserve"> </w:t>
+      </w:r>
+      <w:r>
+        <w:rPr>
+          <w:lang w:val="en-US"/>
+        </w:rPr>
+        <w:t>Memory</w:t>
+      </w:r>
+      <w:r>
+        <w:t xml:space="preserve"> </w:t>
+      </w:r>
+      <w:r>
+        <w:rPr>
+          <w:lang w:val="en-US"/>
+        </w:rPr>
+        <w:t>Cells</w:t>
+      </w:r>
+      <w:r>
+        <w:t xml:space="preserve"> </w:t>
+      </w:r>
+      <w:r>
+        <w:t>–</w:t>
+      </w:r>
+      <w:r>
+        <w:t xml:space="preserve"> LSTM) и закрытые рекуррентные единицы (</w:t>
+      </w:r>
+      <w:r>
+        <w:rPr>
+          <w:lang w:val="en-US"/>
+        </w:rPr>
+        <w:t>Gated</w:t>
+      </w:r>
+      <w:r>
+        <w:t xml:space="preserve"> </w:t>
+      </w:r>
+      <w:r>
+        <w:rPr>
+          <w:lang w:val="en-US"/>
+        </w:rPr>
+        <w:t>Recurrent</w:t>
+      </w:r>
+      <w:r>
+        <w:t xml:space="preserve"> </w:t>
+      </w:r>
+      <w:r>
+        <w:rPr>
+          <w:lang w:val="en-US"/>
+        </w:rPr>
+        <w:t>Units</w:t>
+      </w:r>
+      <w:r>
+        <w:t xml:space="preserve"> – GRU), предоставляют механизмы для моделирования последовательного упорядочения и средних зависимостей в тексте, таких как влияние слова в начале предложения на конец предложения.</w:t>
+      </w:r>
+    </w:p>
+    <w:p>
+      <w:r>
+        <w:t xml:space="preserve">Несмотря на </w:t>
+      </w:r>
+      <w:r>
+        <w:t>то,</w:t>
+      </w:r>
+      <w:r>
+        <w:t xml:space="preserve"> что</w:t>
+      </w:r>
+      <w:r>
+        <w:t xml:space="preserve"> стандартные архитектуры RNN привели к невероятным прорывам в </w:t>
+      </w:r>
+      <w:r>
+        <w:t>области обработки естественного языка</w:t>
+      </w:r>
+      <w:r>
+        <w:t xml:space="preserve">, они сталкиваются с множеством проблем. Хотя теоретически они могут фиксировать долгосрочные зависимости, они, как правило, испытывают </w:t>
+      </w:r>
+      <w:r>
         <w:lastRenderedPageBreak/>
-        <w:t>Рекуррентные нейросети</w:t>
-      </w:r>
-    </w:p>
-    <w:p>
-      <w:r>
-        <w:t>Опираясь на локальное упорядочение, обеспечиваемое CNN, рекуррентные нейронные сети (RNN) и их варианты с закрытыми ячейками, такие как ячейки долговременной памяти (</w:t>
-      </w:r>
-      <w:r>
-        <w:rPr>
-          <w:lang w:val="en-US"/>
-        </w:rPr>
-        <w:t>Long</w:t>
+        <w:t>трудности при моделировании более длинных последовательностей</w:t>
+      </w:r>
+      <w:r>
+        <w:t xml:space="preserve">, что </w:t>
+      </w:r>
+      <w:r>
+        <w:t xml:space="preserve">все еще остается </w:t>
+      </w:r>
+      <w:r>
+        <w:t>нерешенной</w:t>
+      </w:r>
+      <w:r>
+        <w:t xml:space="preserve"> проблемой.</w:t>
       </w:r>
       <w:r>
         <w:t xml:space="preserve"> </w:t>
       </w:r>
       <w:r>
-        <w:rPr>
-          <w:lang w:val="en-US"/>
-        </w:rPr>
-        <w:t>Short</w:t>
+        <w:t>Одной из причин неоптимальной производительности стандартных моделей кодера-декодера RNN для задач</w:t>
+      </w:r>
+      <w:r>
+        <w:t xml:space="preserve"> на </w:t>
+      </w:r>
+      <w:r>
+        <w:t>последовательнос</w:t>
+      </w:r>
+      <w:r>
+        <w:t>ти</w:t>
+      </w:r>
+      <w:r>
+        <w:t>, таких как NER или перевод, является то, что они равномерно взвешивают влияние каждого входного вектора на каждый выходной вектор, когда в действительности конкретные слова во входной последовательности могут иметь большее значение</w:t>
       </w:r>
       <w:r>
         <w:t xml:space="preserve"> </w:t>
       </w:r>
       <w:r>
-        <w:rPr>
-          <w:lang w:val="en-US"/>
-        </w:rPr>
-        <w:t>Term</w:t>
+        <w:t>на разных временных шагах.</w:t>
       </w:r>
       <w:r>
         <w:t xml:space="preserve"> </w:t>
       </w:r>
       <w:r>
-        <w:rPr>
-          <w:lang w:val="en-US"/>
-        </w:rPr>
-        <w:t>Memory</w:t>
+        <w:t>Механизмы внимания обеспечивают средства взвешивания контекстуального воздействия каждого входного вектора на каждое выходное предсказание RNN. Эти механизмы отвечают за большую часть текущего или почти современного состояния обработки естественного языка.</w:t>
       </w:r>
       <w:r>
         <w:t xml:space="preserve"> </w:t>
       </w:r>
       <w:r>
-        <w:rPr>
-          <w:lang w:val="en-US"/>
-        </w:rPr>
-        <w:t>Cells</w:t>
+        <w:t>Механизм копирования — это дополнительный уровень, применяемый во время декодирования, который решает, лучше ли генерировать следующее слово из исходного предложения или из общего словаря встраивания.</w:t>
+      </w:r>
+    </w:p>
+    <w:p>
+      <w:pPr>
+        <w:pStyle w:val="4"/>
+        <w:rPr>
+          <w:lang w:val="en-US"/>
+        </w:rPr>
+      </w:pPr>
+      <w:r>
+        <w:rPr>
+          <w:lang w:val="en-US"/>
+        </w:rPr>
+        <w:t>ELMo</w:t>
+      </w:r>
+    </w:p>
+    <w:p>
+      <w:r>
+        <w:rPr>
+          <w:lang w:val="en-US"/>
+        </w:rPr>
+        <w:t>ELMo</w:t>
+      </w:r>
+      <w:r>
+        <w:t xml:space="preserve"> (</w:t>
+      </w:r>
+      <w:r>
+        <w:t xml:space="preserve">от англ. </w:t>
+      </w:r>
+      <w:r>
+        <w:rPr>
+          <w:lang w:val="en-US"/>
+        </w:rPr>
+        <w:t>Embeddings</w:t>
       </w:r>
       <w:r>
         <w:t xml:space="preserve"> </w:t>
       </w:r>
       <w:r>
-        <w:t>–</w:t>
-      </w:r>
-      <w:r>
-        <w:t xml:space="preserve"> LSTM) и закрытые рекуррентные единицы (</w:t>
-      </w:r>
-      <w:r>
-        <w:rPr>
-          <w:lang w:val="en-US"/>
-        </w:rPr>
-        <w:t>Gated</w:t>
+        <w:rPr>
+          <w:lang w:val="en-US"/>
+        </w:rPr>
+        <w:t>from</w:t>
       </w:r>
       <w:r>
         <w:t xml:space="preserve"> </w:t>
@@ -6553,7 +6784,7 @@
         <w:rPr>
           <w:lang w:val="en-US"/>
         </w:rPr>
-        <w:t>Recurrent</w:t>
+        <w:t>Language</w:t>
       </w:r>
       <w:r>
         <w:t xml:space="preserve"> </w:t>
@@ -6562,138 +6793,6 @@
         <w:rPr>
           <w:lang w:val="en-US"/>
         </w:rPr>
-        <w:t>Units</w:t>
-      </w:r>
-      <w:r>
-        <w:t xml:space="preserve"> – GRU), предоставляют механизмы для моделирования последовательного упорядочения и средних зависимостей в тексте, таких как влияние слова в начале предложения на конец предложения.</w:t>
-      </w:r>
-    </w:p>
-    <w:p>
-      <w:r>
-        <w:t xml:space="preserve">Несмотря на </w:t>
-      </w:r>
-      <w:r>
-        <w:t>то,</w:t>
-      </w:r>
-      <w:r>
-        <w:t xml:space="preserve"> что</w:t>
-      </w:r>
-      <w:r>
-        <w:t xml:space="preserve"> стандартные архитектуры RNN привели к невероятным прорывам в </w:t>
-      </w:r>
-      <w:r>
-        <w:t>области обработки естественного языка</w:t>
-      </w:r>
-      <w:r>
-        <w:t>, они сталкиваются с множеством проблем. Хотя теоретически они могут фиксировать долгосрочные зависимости, они, как правило, испытывают трудности при моделировании более длинных последовательностей</w:t>
-      </w:r>
-      <w:r>
-        <w:t xml:space="preserve">, что </w:t>
-      </w:r>
-      <w:r>
-        <w:t xml:space="preserve">все еще остается </w:t>
-      </w:r>
-      <w:r>
-        <w:t>нерешенной</w:t>
-      </w:r>
-      <w:r>
-        <w:t xml:space="preserve"> проблемой.</w:t>
-      </w:r>
-      <w:r>
-        <w:t xml:space="preserve"> </w:t>
-      </w:r>
-      <w:r>
-        <w:t>Одной из причин неоптимальной производительности стандартных моделей кодера-декодера RNN для задач</w:t>
-      </w:r>
-      <w:r>
-        <w:t xml:space="preserve"> на </w:t>
-      </w:r>
-      <w:r>
-        <w:t>последовательнос</w:t>
-      </w:r>
-      <w:r>
-        <w:t>ти</w:t>
-      </w:r>
-      <w:r>
-        <w:t>, таких как NER или перевод, является то, что они равномерно взвешивают влияние каждого входного вектора на каждый выходной вектор, когда в действительности конкретные слова во входной последовательности могут иметь большее значение</w:t>
-      </w:r>
-      <w:r>
-        <w:t xml:space="preserve"> </w:t>
-      </w:r>
-      <w:r>
-        <w:t>на разных временных шагах.</w:t>
-      </w:r>
-      <w:r>
-        <w:t xml:space="preserve"> </w:t>
-      </w:r>
-      <w:r>
-        <w:t>Механизмы внимания обеспечивают средства взвешивания контекстуального воздействия каждого входного вектора на каждое выходное предсказание RNN. Эти механизмы отвечают за большую часть текущего или почти современного состояния обработки естественного языка.</w:t>
-      </w:r>
-      <w:r>
-        <w:t xml:space="preserve"> </w:t>
-      </w:r>
-      <w:r>
-        <w:t>Механизм копирования — это дополнительный уровень, применяемый во время декодирования, который решает, лучше ли генерировать следующее слово из исходного предложения или из общего словаря встраивания.</w:t>
-      </w:r>
-    </w:p>
-    <w:p>
-      <w:pPr>
-        <w:pStyle w:val="4"/>
-        <w:rPr>
-          <w:lang w:val="en-US"/>
-        </w:rPr>
-      </w:pPr>
-      <w:r>
-        <w:rPr>
-          <w:lang w:val="en-US"/>
-        </w:rPr>
-        <w:t>ELMo</w:t>
-      </w:r>
-    </w:p>
-    <w:p>
-      <w:r>
-        <w:rPr>
-          <w:lang w:val="en-US"/>
-        </w:rPr>
-        <w:t>ELMo</w:t>
-      </w:r>
-      <w:r>
-        <w:t xml:space="preserve"> (</w:t>
-      </w:r>
-      <w:r>
-        <w:t xml:space="preserve">от англ. </w:t>
-      </w:r>
-      <w:r>
-        <w:rPr>
-          <w:lang w:val="en-US"/>
-        </w:rPr>
-        <w:t>Embeddings</w:t>
-      </w:r>
-      <w:r>
-        <w:t xml:space="preserve"> </w:t>
-      </w:r>
-      <w:r>
-        <w:rPr>
-          <w:lang w:val="en-US"/>
-        </w:rPr>
-        <w:t>from</w:t>
-      </w:r>
-      <w:r>
-        <w:t xml:space="preserve"> </w:t>
-      </w:r>
-      <w:r>
-        <w:rPr>
-          <w:lang w:val="en-US"/>
-        </w:rPr>
-        <w:t>Language</w:t>
-      </w:r>
-      <w:r>
-        <w:t xml:space="preserve"> </w:t>
-      </w:r>
-      <w:r>
-        <w:rPr>
-          <w:lang w:val="en-US"/>
-        </w:rPr>
         <w:t>Model</w:t>
       </w:r>
       <w:r>
@@ -6706,11 +6805,7 @@
         <w:t xml:space="preserve"> - </w:t>
       </w:r>
       <w:r>
-        <w:t xml:space="preserve">это модель, которая генерирует </w:t>
-      </w:r>
-      <w:r>
-        <w:lastRenderedPageBreak/>
-        <w:t>вложения для слова на основе контекста, в котором оно появляется, таким образом генерируя несколько разные вложения для каждого его появления.</w:t>
+        <w:t>это модель, которая генерирует вложения для слова на основе контекста, в котором оно появляется, таким образом генерируя несколько разные вложения для каждого его появления.</w:t>
       </w:r>
     </w:p>
     <w:p>
@@ -6727,6 +6822,7 @@
           <w:szCs w:val="24"/>
           <w:lang w:eastAsia="ru-RU"/>
         </w:rPr>
+        <w:lastRenderedPageBreak/>
         <w:fldChar w:fldCharType="begin"/>
       </w:r>
       <w:r>
@@ -6994,6 +7090,25 @@
       <w:r>
         <w:t>.</w:t>
       </w:r>
+      <w:r>
+        <w:t xml:space="preserve"> Так же в отличии от классических языковых моделей, модели на основе Трансформер обучают контекстно-зависимые векторные представления, в частности </w:t>
+      </w:r>
+      <w:r>
+        <w:rPr>
+          <w:lang w:val="en-US"/>
+        </w:rPr>
+        <w:t>BERT</w:t>
+      </w:r>
+      <w:r>
+        <w:t xml:space="preserve"> </w:t>
+      </w:r>
+      <w:r>
+        <w:lastRenderedPageBreak/>
+        <w:t>учитывает двусторонний контекст</w:t>
+      </w:r>
+      <w:r>
+        <w:t>, что позволяет ему лучше воспринимать многозначные слова.</w:t>
+      </w:r>
     </w:p>
     <w:p>
       <w:pPr>
@@ -7004,7 +7119,6 @@
         <w:rPr>
           <w:noProof/>
         </w:rPr>
-        <w:lastRenderedPageBreak/>
         <w:drawing>
           <wp:inline distT="0" distB="0" distL="0" distR="0" wp14:anchorId="7369F52E" wp14:editId="24CC55E7">
             <wp:extent cx="5940425" cy="1644015"/>
@@ -7731,7 +7845,13 @@
         <w:t xml:space="preserve"> 18.04 </w:t>
       </w:r>
       <w:r>
-        <w:t xml:space="preserve">и новее (лучше использовать </w:t>
+        <w:t>и новее (</w:t>
+      </w:r>
+      <w:r>
+        <w:t>желательно</w:t>
+      </w:r>
+      <w:r>
+        <w:t xml:space="preserve"> использовать </w:t>
       </w:r>
       <w:r>
         <w:rPr>
@@ -7806,7 +7926,13 @@
         </w:numPr>
       </w:pPr>
       <w:r>
-        <w:t>Минимальное место в накопителе данных: 50 ГБ (при условии обучения модели)</w:t>
+        <w:t xml:space="preserve">Минимальное место в накопителе данных: </w:t>
+      </w:r>
+      <w:r>
+        <w:t>15</w:t>
+      </w:r>
+      <w:r>
+        <w:t xml:space="preserve"> ГБ (при условии обучения модели)</w:t>
       </w:r>
     </w:p>
     <w:p/>
@@ -7834,11 +7960,6 @@
       <w:bookmarkEnd w:id="27"/>
     </w:p>
     <w:p>
-      <w:r>
-        <w:t>В данной главе описывается стадия проектирования модели восстановления знаков препинания.</w:t>
-      </w:r>
-    </w:p>
-    <w:p>
       <w:pPr>
         <w:pStyle w:val="2"/>
       </w:pPr>
@@ -7853,12 +7974,716 @@
       <w:bookmarkEnd w:id="30"/>
     </w:p>
     <w:p>
+      <w:r>
+        <w:t>Как было сказано ранее, языковые модели на основе архитектуры Трансформер обучаются с учетом двустороннего контекста, что повышает их чувствительность к многозначным словам. Именно поэтому данные модели будут использоваться в данной работе.</w:t>
+      </w:r>
+      <w:r>
+        <w:t xml:space="preserve"> </w:t>
+      </w:r>
+      <w:r>
+        <w:t xml:space="preserve">Все упомянутые выше модели </w:t>
+      </w:r>
+      <w:r>
+        <w:t>Трансформер</w:t>
+      </w:r>
+      <w:r>
+        <w:t xml:space="preserve"> (GPT, BERT, BART, T5 и т. д.) были обучены как языковые модели. Это означает, что они были обучены работе с большими объемами необработанного текста под самоконтролем. Самоконтролируемое обучение — это тип обучения, при котором цель автоматически вычисляется на основе входных данных модели. Это означает, что </w:t>
+      </w:r>
+      <w:r>
+        <w:t>данные</w:t>
+      </w:r>
+      <w:r>
+        <w:t xml:space="preserve"> не нуж</w:t>
+      </w:r>
+      <w:r>
+        <w:t>даются</w:t>
+      </w:r>
+      <w:r>
+        <w:t xml:space="preserve"> </w:t>
+      </w:r>
+      <w:r>
+        <w:t>в разметке.</w:t>
+      </w:r>
+      <w:r>
+        <w:t xml:space="preserve"> Этот тип модели развивает статистическое понимание языка, на котором он был обучен, но он </w:t>
+      </w:r>
+      <w:r>
+        <w:t>м</w:t>
+      </w:r>
+      <w:r>
+        <w:t xml:space="preserve">енее полезен для конкретных практических задач. Из-за этого общая предварительно обученная модель затем проходит процесс, </w:t>
+      </w:r>
+      <w:r>
+        <w:t xml:space="preserve">так </w:t>
+      </w:r>
+      <w:r>
+        <w:t>называем</w:t>
+      </w:r>
+      <w:r>
+        <w:t>ого</w:t>
+      </w:r>
+      <w:r>
+        <w:t xml:space="preserve"> трансферн</w:t>
+      </w:r>
+      <w:r>
+        <w:t>ого</w:t>
+      </w:r>
+      <w:r>
+        <w:t xml:space="preserve"> обучени</w:t>
+      </w:r>
+      <w:r>
+        <w:t>я</w:t>
+      </w:r>
+      <w:r>
+        <w:t xml:space="preserve">. В ходе этого процесса модель настраивается контролируемым образом, то есть с использованием </w:t>
+      </w:r>
+      <w:r>
+        <w:t>размеченных</w:t>
+      </w:r>
+      <w:r>
+        <w:t xml:space="preserve"> </w:t>
+      </w:r>
+      <w:r>
+        <w:t>наборов данных</w:t>
+      </w:r>
+      <w:r>
+        <w:t>, для данной задачи. Пример задачи — угадать следующее слово в предложении, прочитав n предыдущих слов. Это называется каузальным языковым моделированием, потому что результат зависит от прошлых и настоящих входных данных, но не от будущих.</w:t>
+      </w:r>
+    </w:p>
+    <w:p>
+      <w:pPr>
+        <w:keepNext/>
+        <w:ind w:firstLine="0"/>
+      </w:pPr>
+      <w:r>
+        <w:rPr>
+          <w:noProof/>
+        </w:rPr>
+        <w:drawing>
+          <wp:inline distT="0" distB="0" distL="0" distR="0" wp14:anchorId="11D99936" wp14:editId="635DF39B">
+            <wp:extent cx="5940425" cy="2275205"/>
+            <wp:effectExtent l="0" t="0" r="3175" b="0"/>
+            <wp:docPr id="3" name="Рисунок 3"/>
+            <wp:cNvGraphicFramePr>
+              <a:graphicFrameLocks xmlns:a="http://schemas.openxmlformats.org/drawingml/2006/main" noChangeAspect="1"/>
+            </wp:cNvGraphicFramePr>
+            <a:graphic xmlns:a="http://schemas.openxmlformats.org/drawingml/2006/main">
+              <a:graphicData uri="http://schemas.openxmlformats.org/drawingml/2006/picture">
+                <pic:pic xmlns:pic="http://schemas.openxmlformats.org/drawingml/2006/picture">
+                  <pic:nvPicPr>
+                    <pic:cNvPr id="3" name="Рисунок 3"/>
+                    <pic:cNvPicPr/>
+                  </pic:nvPicPr>
+                  <pic:blipFill>
+                    <a:blip r:embed="rId15" cstate="print">
+                      <a:extLst>
+                        <a:ext uri="{28A0092B-C50C-407E-A947-70E740481C1C}">
+                          <a14:useLocalDpi xmlns:a14="http://schemas.microsoft.com/office/drawing/2010/main" val="0"/>
+                        </a:ext>
+                        <a:ext uri="{96DAC541-7B7A-43D3-8B79-37D633B846F1}">
+                          <asvg:svgBlip xmlns:asvg="http://schemas.microsoft.com/office/drawing/2016/SVG/main" r:embed="rId16"/>
+                        </a:ext>
+                      </a:extLst>
+                    </a:blip>
+                    <a:stretch>
+                      <a:fillRect/>
+                    </a:stretch>
+                  </pic:blipFill>
+                  <pic:spPr>
+                    <a:xfrm>
+                      <a:off x="0" y="0"/>
+                      <a:ext cx="5940425" cy="2275205"/>
+                    </a:xfrm>
+                    <a:prstGeom prst="rect">
+                      <a:avLst/>
+                    </a:prstGeom>
+                  </pic:spPr>
+                </pic:pic>
+              </a:graphicData>
+            </a:graphic>
+          </wp:inline>
+        </w:drawing>
+      </w:r>
+    </w:p>
+    <w:p>
+      <w:pPr>
+        <w:pStyle w:val="af5"/>
+        <w:jc w:val="center"/>
+        <w:rPr>
+          <w:i w:val="0"/>
+          <w:iCs w:val="0"/>
+          <w:color w:val="auto"/>
+          <w:sz w:val="28"/>
+          <w:szCs w:val="28"/>
+        </w:rPr>
+      </w:pPr>
+      <w:r>
+        <w:rPr>
+          <w:i w:val="0"/>
+          <w:iCs w:val="0"/>
+          <w:color w:val="auto"/>
+          <w:sz w:val="28"/>
+          <w:szCs w:val="28"/>
+        </w:rPr>
+        <w:t xml:space="preserve">Рисунок </w:t>
+      </w:r>
+      <w:r>
+        <w:rPr>
+          <w:i w:val="0"/>
+          <w:iCs w:val="0"/>
+          <w:color w:val="auto"/>
+          <w:sz w:val="28"/>
+          <w:szCs w:val="28"/>
+        </w:rPr>
+        <w:fldChar w:fldCharType="begin"/>
+      </w:r>
+      <w:r>
+        <w:rPr>
+          <w:i w:val="0"/>
+          <w:iCs w:val="0"/>
+          <w:color w:val="auto"/>
+          <w:sz w:val="28"/>
+          <w:szCs w:val="28"/>
+        </w:rPr>
+        <w:instrText xml:space="preserve"> SEQ Рисунок \* ARABIC </w:instrText>
+      </w:r>
+      <w:r>
+        <w:rPr>
+          <w:i w:val="0"/>
+          <w:iCs w:val="0"/>
+          <w:color w:val="auto"/>
+          <w:sz w:val="28"/>
+          <w:szCs w:val="28"/>
+        </w:rPr>
+        <w:fldChar w:fldCharType="separate"/>
+      </w:r>
+      <w:r>
+        <w:rPr>
+          <w:i w:val="0"/>
+          <w:iCs w:val="0"/>
+          <w:noProof/>
+          <w:color w:val="auto"/>
+          <w:sz w:val="28"/>
+          <w:szCs w:val="28"/>
+        </w:rPr>
+        <w:t>7</w:t>
+      </w:r>
+      <w:r>
+        <w:rPr>
+          <w:i w:val="0"/>
+          <w:iCs w:val="0"/>
+          <w:color w:val="auto"/>
+          <w:sz w:val="28"/>
+          <w:szCs w:val="28"/>
+        </w:rPr>
+        <w:fldChar w:fldCharType="end"/>
+      </w:r>
+      <w:r>
+        <w:rPr>
+          <w:i w:val="0"/>
+          <w:iCs w:val="0"/>
+          <w:color w:val="auto"/>
+          <w:sz w:val="28"/>
+          <w:szCs w:val="28"/>
+        </w:rPr>
+        <w:t>. Пример предсказания следующего слова</w:t>
+      </w:r>
+    </w:p>
+    <w:p>
+      <w:r>
+        <w:lastRenderedPageBreak/>
+        <w:t>Еще один пример – моделирование замаскированного слова, предсказания замаскированного слова в предложении.</w:t>
+      </w:r>
+    </w:p>
+    <w:p>
+      <w:pPr>
+        <w:keepNext/>
+        <w:ind w:firstLine="0"/>
+      </w:pPr>
+      <w:r>
+        <w:rPr>
+          <w:noProof/>
+        </w:rPr>
+        <w:drawing>
+          <wp:inline distT="0" distB="0" distL="0" distR="0" wp14:anchorId="4DFA05A6" wp14:editId="3A0350CC">
+            <wp:extent cx="5940425" cy="1673225"/>
+            <wp:effectExtent l="0" t="0" r="3175" b="3175"/>
+            <wp:docPr id="8" name="Рисунок 8"/>
+            <wp:cNvGraphicFramePr>
+              <a:graphicFrameLocks xmlns:a="http://schemas.openxmlformats.org/drawingml/2006/main" noChangeAspect="1"/>
+            </wp:cNvGraphicFramePr>
+            <a:graphic xmlns:a="http://schemas.openxmlformats.org/drawingml/2006/main">
+              <a:graphicData uri="http://schemas.openxmlformats.org/drawingml/2006/picture">
+                <pic:pic xmlns:pic="http://schemas.openxmlformats.org/drawingml/2006/picture">
+                  <pic:nvPicPr>
+                    <pic:cNvPr id="8" name="Рисунок 8"/>
+                    <pic:cNvPicPr/>
+                  </pic:nvPicPr>
+                  <pic:blipFill>
+                    <a:blip r:embed="rId17" cstate="print">
+                      <a:extLst>
+                        <a:ext uri="{28A0092B-C50C-407E-A947-70E740481C1C}">
+                          <a14:useLocalDpi xmlns:a14="http://schemas.microsoft.com/office/drawing/2010/main" val="0"/>
+                        </a:ext>
+                        <a:ext uri="{96DAC541-7B7A-43D3-8B79-37D633B846F1}">
+                          <asvg:svgBlip xmlns:asvg="http://schemas.microsoft.com/office/drawing/2016/SVG/main" r:embed="rId18"/>
+                        </a:ext>
+                      </a:extLst>
+                    </a:blip>
+                    <a:stretch>
+                      <a:fillRect/>
+                    </a:stretch>
+                  </pic:blipFill>
+                  <pic:spPr>
+                    <a:xfrm>
+                      <a:off x="0" y="0"/>
+                      <a:ext cx="5940425" cy="1673225"/>
+                    </a:xfrm>
+                    <a:prstGeom prst="rect">
+                      <a:avLst/>
+                    </a:prstGeom>
+                  </pic:spPr>
+                </pic:pic>
+              </a:graphicData>
+            </a:graphic>
+          </wp:inline>
+        </w:drawing>
+      </w:r>
+    </w:p>
+    <w:p>
+      <w:pPr>
+        <w:pStyle w:val="af5"/>
+        <w:jc w:val="center"/>
+        <w:rPr>
+          <w:i w:val="0"/>
+          <w:iCs w:val="0"/>
+          <w:color w:val="auto"/>
+          <w:sz w:val="28"/>
+          <w:szCs w:val="28"/>
+        </w:rPr>
+      </w:pPr>
+      <w:r>
+        <w:rPr>
+          <w:i w:val="0"/>
+          <w:iCs w:val="0"/>
+          <w:color w:val="auto"/>
+          <w:sz w:val="28"/>
+          <w:szCs w:val="28"/>
+        </w:rPr>
+        <w:t xml:space="preserve">Рисунок </w:t>
+      </w:r>
+      <w:r>
+        <w:rPr>
+          <w:i w:val="0"/>
+          <w:iCs w:val="0"/>
+          <w:color w:val="auto"/>
+          <w:sz w:val="28"/>
+          <w:szCs w:val="28"/>
+        </w:rPr>
+        <w:fldChar w:fldCharType="begin"/>
+      </w:r>
+      <w:r>
+        <w:rPr>
+          <w:i w:val="0"/>
+          <w:iCs w:val="0"/>
+          <w:color w:val="auto"/>
+          <w:sz w:val="28"/>
+          <w:szCs w:val="28"/>
+        </w:rPr>
+        <w:instrText xml:space="preserve"> SEQ Рисунок \* ARABIC </w:instrText>
+      </w:r>
+      <w:r>
+        <w:rPr>
+          <w:i w:val="0"/>
+          <w:iCs w:val="0"/>
+          <w:color w:val="auto"/>
+          <w:sz w:val="28"/>
+          <w:szCs w:val="28"/>
+        </w:rPr>
+        <w:fldChar w:fldCharType="separate"/>
+      </w:r>
+      <w:r>
+        <w:rPr>
+          <w:i w:val="0"/>
+          <w:iCs w:val="0"/>
+          <w:noProof/>
+          <w:color w:val="auto"/>
+          <w:sz w:val="28"/>
+          <w:szCs w:val="28"/>
+        </w:rPr>
+        <w:t>8</w:t>
+      </w:r>
+      <w:r>
+        <w:rPr>
+          <w:i w:val="0"/>
+          <w:iCs w:val="0"/>
+          <w:color w:val="auto"/>
+          <w:sz w:val="28"/>
+          <w:szCs w:val="28"/>
+        </w:rPr>
+        <w:fldChar w:fldCharType="end"/>
+      </w:r>
+      <w:r>
+        <w:rPr>
+          <w:i w:val="0"/>
+          <w:iCs w:val="0"/>
+          <w:color w:val="auto"/>
+          <w:sz w:val="28"/>
+          <w:szCs w:val="28"/>
+        </w:rPr>
+        <w:t>. Пример предсказания замаскированного слова</w:t>
+      </w:r>
+    </w:p>
+    <w:p>
+      <w:pPr>
+        <w:keepNext/>
+      </w:pPr>
+      <w:r>
+        <w:t xml:space="preserve">За исключением нескольких </w:t>
+      </w:r>
+      <w:r>
+        <w:t>экзотических моделей</w:t>
+      </w:r>
+      <w:r>
+        <w:t xml:space="preserve"> (таких как </w:t>
+      </w:r>
       <w:proofErr w:type="spellStart"/>
       <w:r>
-        <w:t>Asdada</w:t>
+        <w:t>DistilBERT</w:t>
       </w:r>
       <w:proofErr w:type="spellEnd"/>
-    </w:p>
+      <w:r>
+        <w:t xml:space="preserve">), общая стратегия повышения производительности </w:t>
+      </w:r>
+      <w:r>
+        <w:t xml:space="preserve">обработки </w:t>
+      </w:r>
+      <w:r>
+        <w:t>заключается в увеличении размеров моделей, а также объема данных, на которых они предварительно обучаются.</w:t>
+      </w:r>
+      <w:r>
+        <w:rPr>
+          <w:noProof/>
+        </w:rPr>
+        <w:drawing>
+          <wp:inline distT="0" distB="0" distL="0" distR="0" wp14:anchorId="6BC40865" wp14:editId="67BE7145">
+            <wp:extent cx="5940425" cy="3542030"/>
+            <wp:effectExtent l="0" t="0" r="3175" b="1270"/>
+            <wp:docPr id="9" name="Рисунок 9"/>
+            <wp:cNvGraphicFramePr>
+              <a:graphicFrameLocks xmlns:a="http://schemas.openxmlformats.org/drawingml/2006/main" noChangeAspect="1"/>
+            </wp:cNvGraphicFramePr>
+            <a:graphic xmlns:a="http://schemas.openxmlformats.org/drawingml/2006/main">
+              <a:graphicData uri="http://schemas.openxmlformats.org/drawingml/2006/picture">
+                <pic:pic xmlns:pic="http://schemas.openxmlformats.org/drawingml/2006/picture">
+                  <pic:nvPicPr>
+                    <pic:cNvPr id="9" name="Рисунок 9"/>
+                    <pic:cNvPicPr/>
+                  </pic:nvPicPr>
+                  <pic:blipFill>
+                    <a:blip r:embed="rId19" cstate="print">
+                      <a:extLst>
+                        <a:ext uri="{28A0092B-C50C-407E-A947-70E740481C1C}">
+                          <a14:useLocalDpi xmlns:a14="http://schemas.microsoft.com/office/drawing/2010/main" val="0"/>
+                        </a:ext>
+                      </a:extLst>
+                    </a:blip>
+                    <a:stretch>
+                      <a:fillRect/>
+                    </a:stretch>
+                  </pic:blipFill>
+                  <pic:spPr>
+                    <a:xfrm>
+                      <a:off x="0" y="0"/>
+                      <a:ext cx="5940425" cy="3542030"/>
+                    </a:xfrm>
+                    <a:prstGeom prst="rect">
+                      <a:avLst/>
+                    </a:prstGeom>
+                  </pic:spPr>
+                </pic:pic>
+              </a:graphicData>
+            </a:graphic>
+          </wp:inline>
+        </w:drawing>
+      </w:r>
+    </w:p>
+    <w:p>
+      <w:pPr>
+        <w:pStyle w:val="af5"/>
+        <w:jc w:val="center"/>
+        <w:rPr>
+          <w:i w:val="0"/>
+          <w:iCs w:val="0"/>
+          <w:color w:val="auto"/>
+          <w:sz w:val="28"/>
+          <w:szCs w:val="28"/>
+        </w:rPr>
+      </w:pPr>
+      <w:r>
+        <w:rPr>
+          <w:i w:val="0"/>
+          <w:iCs w:val="0"/>
+          <w:color w:val="auto"/>
+          <w:sz w:val="28"/>
+          <w:szCs w:val="28"/>
+        </w:rPr>
+        <w:t xml:space="preserve">Рисунок </w:t>
+      </w:r>
+      <w:r>
+        <w:rPr>
+          <w:i w:val="0"/>
+          <w:iCs w:val="0"/>
+          <w:color w:val="auto"/>
+          <w:sz w:val="28"/>
+          <w:szCs w:val="28"/>
+        </w:rPr>
+        <w:fldChar w:fldCharType="begin"/>
+      </w:r>
+      <w:r>
+        <w:rPr>
+          <w:i w:val="0"/>
+          <w:iCs w:val="0"/>
+          <w:color w:val="auto"/>
+          <w:sz w:val="28"/>
+          <w:szCs w:val="28"/>
+        </w:rPr>
+        <w:instrText xml:space="preserve"> SEQ Рисунок \* ARABIC </w:instrText>
+      </w:r>
+      <w:r>
+        <w:rPr>
+          <w:i w:val="0"/>
+          <w:iCs w:val="0"/>
+          <w:color w:val="auto"/>
+          <w:sz w:val="28"/>
+          <w:szCs w:val="28"/>
+        </w:rPr>
+        <w:fldChar w:fldCharType="separate"/>
+      </w:r>
+      <w:r>
+        <w:rPr>
+          <w:i w:val="0"/>
+          <w:iCs w:val="0"/>
+          <w:noProof/>
+          <w:color w:val="auto"/>
+          <w:sz w:val="28"/>
+          <w:szCs w:val="28"/>
+        </w:rPr>
+        <w:t>9</w:t>
+      </w:r>
+      <w:r>
+        <w:rPr>
+          <w:i w:val="0"/>
+          <w:iCs w:val="0"/>
+          <w:color w:val="auto"/>
+          <w:sz w:val="28"/>
+          <w:szCs w:val="28"/>
+        </w:rPr>
+        <w:fldChar w:fldCharType="end"/>
+      </w:r>
+      <w:r>
+        <w:rPr>
+          <w:i w:val="0"/>
+          <w:iCs w:val="0"/>
+          <w:color w:val="auto"/>
+          <w:sz w:val="28"/>
+          <w:szCs w:val="28"/>
+        </w:rPr>
+        <w:t>. Сравнение размера моделей по количеству параметров</w:t>
+      </w:r>
+    </w:p>
+    <w:p>
+      <w:r>
+        <w:t>При обучении модели с нуля, необходимо огромное количество времени,</w:t>
+      </w:r>
+      <w:r>
+        <w:t xml:space="preserve"> данных,</w:t>
+      </w:r>
+      <w:r>
+        <w:t xml:space="preserve"> ресурсов, оборудования</w:t>
+      </w:r>
+      <w:r>
+        <w:t xml:space="preserve">, для достижения высоких результатов. Для решения данной проблемы архитектура Трансформер </w:t>
+      </w:r>
+      <w:r>
+        <w:lastRenderedPageBreak/>
+        <w:t xml:space="preserve">реализует механизм так называемого трансферного обучения, то есть для решения задачи машинного обучения можно воспользоваться </w:t>
+      </w:r>
+      <w:proofErr w:type="spellStart"/>
+      <w:r>
+        <w:t>предобученн</w:t>
+      </w:r>
+      <w:r>
+        <w:t>ой</w:t>
+      </w:r>
+      <w:proofErr w:type="spellEnd"/>
+      <w:r>
+        <w:t xml:space="preserve"> </w:t>
+      </w:r>
+      <w:r>
+        <w:t>модел</w:t>
+      </w:r>
+      <w:r>
+        <w:t>ью</w:t>
+      </w:r>
+      <w:r>
+        <w:t xml:space="preserve"> представлений и </w:t>
+      </w:r>
+      <w:r>
+        <w:t xml:space="preserve">в </w:t>
+      </w:r>
+      <w:r>
+        <w:t>дальнейш</w:t>
+      </w:r>
+      <w:r>
+        <w:t>ем</w:t>
+      </w:r>
+      <w:r>
+        <w:t xml:space="preserve"> ее оптимиз</w:t>
+      </w:r>
+      <w:r>
+        <w:t>ировать</w:t>
+      </w:r>
+      <w:r>
+        <w:t xml:space="preserve"> и </w:t>
+      </w:r>
+      <w:r>
+        <w:t>настроить</w:t>
+      </w:r>
+      <w:r>
+        <w:t xml:space="preserve"> для новой задачи</w:t>
+      </w:r>
+      <w:r>
+        <w:t>.</w:t>
+      </w:r>
+    </w:p>
+    <w:p>
+      <w:r>
+        <w:t xml:space="preserve">Таким образом решение задачи сводится к двум этапам: предварительному обучению и тонкой настройке. </w:t>
+      </w:r>
+      <w:r>
+        <w:t>Предварительное обучение — это обучение модели с нуля: веса инициализируются случайным образом, и обучение начинается без каких-либо предварительных знаний.</w:t>
+      </w:r>
+      <w:r>
+        <w:t xml:space="preserve"> Оно </w:t>
+      </w:r>
+      <w:r>
+        <w:t>обычно выполняется на очень больших объемах данных. Поэтому для этого требуется очень большой массив данных, а обучение может занять до нескольких недель.</w:t>
+      </w:r>
+      <w:r>
+        <w:t xml:space="preserve"> </w:t>
+      </w:r>
+    </w:p>
+    <w:p>
+      <w:r>
+        <w:t>Тонкая настройка, с другой стороны, — это обучение, выполняемое после предварительно</w:t>
+      </w:r>
+      <w:r>
+        <w:t>го</w:t>
+      </w:r>
+      <w:r>
+        <w:t xml:space="preserve"> </w:t>
+      </w:r>
+      <w:r>
+        <w:t>обучения</w:t>
+      </w:r>
+      <w:r>
+        <w:t xml:space="preserve"> модели. Чтобы выполнить точную настройку, </w:t>
+      </w:r>
+      <w:r>
+        <w:t>необходимо</w:t>
+      </w:r>
+      <w:r>
+        <w:t xml:space="preserve"> предварительно обученную языковую модель дополнительно обуч</w:t>
+      </w:r>
+      <w:r>
+        <w:t>ить</w:t>
+      </w:r>
+      <w:r>
+        <w:t xml:space="preserve"> с набором данных, специфичным для вашей задачи. </w:t>
+      </w:r>
+    </w:p>
+    <w:p>
+      <w:r>
+        <w:t>Данный подход дает некоторые преимущества</w:t>
+      </w:r>
+      <w:r>
+        <w:t>:</w:t>
+      </w:r>
+    </w:p>
+    <w:p>
+      <w:pPr>
+        <w:pStyle w:val="af4"/>
+        <w:numPr>
+          <w:ilvl w:val="0"/>
+          <w:numId w:val="12"/>
+        </w:numPr>
+      </w:pPr>
+      <w:r>
+        <w:t>П</w:t>
+      </w:r>
+      <w:r>
+        <w:t xml:space="preserve">редварительно обученная модель уже была обучена на наборе данных, который имеет некоторое сходство с набором данных тонкой настройки. Таким образом, процесс тонкой настройки может использовать знания, полученные исходной моделью во время предварительного обучения (например, в задачах </w:t>
+      </w:r>
+      <w:r>
+        <w:rPr>
+          <w:lang w:val="en-US"/>
+        </w:rPr>
+        <w:t>NLP</w:t>
+      </w:r>
+      <w:r>
+        <w:t xml:space="preserve"> предварительно обученная модель будет иметь какое-то статистическое понимание языка, который вы используете для своей задачи). </w:t>
+      </w:r>
+    </w:p>
+    <w:p>
+      <w:pPr>
+        <w:pStyle w:val="af4"/>
+        <w:numPr>
+          <w:ilvl w:val="0"/>
+          <w:numId w:val="12"/>
+        </w:numPr>
+      </w:pPr>
+      <w:r>
+        <w:t>Поскольку предварительно обученная модель уже была обучена на большом количестве данных, для точной настройки требуется гораздо меньше данных, чтобы получить достойные результаты.</w:t>
+      </w:r>
+    </w:p>
+    <w:p>
+      <w:pPr>
+        <w:pStyle w:val="af4"/>
+        <w:numPr>
+          <w:ilvl w:val="0"/>
+          <w:numId w:val="12"/>
+        </w:numPr>
+      </w:pPr>
+      <w:r>
+        <w:lastRenderedPageBreak/>
+        <w:t>По той же причине количество времени и ресурсов, необходимых для получения хороших результатов, намного меньше.</w:t>
+      </w:r>
+    </w:p>
+    <w:p>
+      <w:r>
+        <w:t>Для точной настройки потребуется лишь ограниченный объем данных: знания, полученные предварительно обученной моделью, «передаются»</w:t>
+      </w:r>
+      <w:r>
+        <w:t xml:space="preserve"> (</w:t>
+      </w:r>
+      <w:r>
+        <w:rPr>
+          <w:lang w:val="en-US"/>
+        </w:rPr>
+        <w:t>transferred</w:t>
+      </w:r>
+      <w:r>
+        <w:t>)</w:t>
+      </w:r>
+      <w:r>
+        <w:t xml:space="preserve">, отсюда и термин </w:t>
+      </w:r>
+      <w:r>
+        <w:t>трансферное обучение.</w:t>
+      </w:r>
+    </w:p>
+    <w:p/>
     <w:p>
       <w:pPr>
         <w:pStyle w:val="2"/>
@@ -8072,9 +8897,9 @@
         <w:t>Рыба</w:t>
       </w:r>
     </w:p>
-    <w:bookmarkStart w:id="61" w:name="_Toc98361593" w:displacedByCustomXml="next"/>
+    <w:bookmarkStart w:id="61" w:name="_Toc101709216" w:displacedByCustomXml="next"/>
     <w:bookmarkStart w:id="62" w:name="_Toc94969379" w:displacedByCustomXml="next"/>
-    <w:bookmarkStart w:id="63" w:name="_Toc101709216" w:displacedByCustomXml="next"/>
+    <w:bookmarkStart w:id="63" w:name="_Toc98361593" w:displacedByCustomXml="next"/>
     <w:sdt>
       <w:sdtPr>
         <w:rPr>
@@ -8416,7 +9241,7 @@
       </w:sdtContent>
     </w:sdt>
     <w:sectPr>
-      <w:footerReference w:type="default" r:id="rId15"/>
+      <w:footerReference w:type="default" r:id="rId20"/>
       <w:pgSz w:w="11906" w:h="16838"/>
       <w:pgMar w:top="1134" w:right="850" w:bottom="1134" w:left="1701" w:header="708" w:footer="708" w:gutter="0"/>
       <w:cols w:space="708"/>
@@ -9302,6 +10127,92 @@
     </w:lvl>
   </w:abstractNum>
   <w:abstractNum w:abstractNumId="8" w15:restartNumberingAfterBreak="0">
+    <w:nsid w:val="3EA1670C"/>
+    <w:multiLevelType w:val="hybridMultilevel"/>
+    <w:tmpl w:val="C10EE668"/>
+    <w:lvl w:ilvl="0" w:tplc="04190011">
+      <w:start w:val="1"/>
+      <w:numFmt w:val="decimal"/>
+      <w:lvlText w:val="%1)"/>
+      <w:lvlJc w:val="left"/>
+      <w:pPr>
+        <w:ind w:left="1502" w:hanging="360"/>
+      </w:pPr>
+    </w:lvl>
+    <w:lvl w:ilvl="1" w:tplc="04190019" w:tentative="1">
+      <w:start w:val="1"/>
+      <w:numFmt w:val="lowerLetter"/>
+      <w:lvlText w:val="%2."/>
+      <w:lvlJc w:val="left"/>
+      <w:pPr>
+        <w:ind w:left="2222" w:hanging="360"/>
+      </w:pPr>
+    </w:lvl>
+    <w:lvl w:ilvl="2" w:tplc="0419001B" w:tentative="1">
+      <w:start w:val="1"/>
+      <w:numFmt w:val="lowerRoman"/>
+      <w:lvlText w:val="%3."/>
+      <w:lvlJc w:val="right"/>
+      <w:pPr>
+        <w:ind w:left="2942" w:hanging="180"/>
+      </w:pPr>
+    </w:lvl>
+    <w:lvl w:ilvl="3" w:tplc="0419000F" w:tentative="1">
+      <w:start w:val="1"/>
+      <w:numFmt w:val="decimal"/>
+      <w:lvlText w:val="%4."/>
+      <w:lvlJc w:val="left"/>
+      <w:pPr>
+        <w:ind w:left="3662" w:hanging="360"/>
+      </w:pPr>
+    </w:lvl>
+    <w:lvl w:ilvl="4" w:tplc="04190019" w:tentative="1">
+      <w:start w:val="1"/>
+      <w:numFmt w:val="lowerLetter"/>
+      <w:lvlText w:val="%5."/>
+      <w:lvlJc w:val="left"/>
+      <w:pPr>
+        <w:ind w:left="4382" w:hanging="360"/>
+      </w:pPr>
+    </w:lvl>
+    <w:lvl w:ilvl="5" w:tplc="0419001B" w:tentative="1">
+      <w:start w:val="1"/>
+      <w:numFmt w:val="lowerRoman"/>
+      <w:lvlText w:val="%6."/>
+      <w:lvlJc w:val="right"/>
+      <w:pPr>
+        <w:ind w:left="5102" w:hanging="180"/>
+      </w:pPr>
+    </w:lvl>
+    <w:lvl w:ilvl="6" w:tplc="0419000F" w:tentative="1">
+      <w:start w:val="1"/>
+      <w:numFmt w:val="decimal"/>
+      <w:lvlText w:val="%7."/>
+      <w:lvlJc w:val="left"/>
+      <w:pPr>
+        <w:ind w:left="5822" w:hanging="360"/>
+      </w:pPr>
+    </w:lvl>
+    <w:lvl w:ilvl="7" w:tplc="04190019" w:tentative="1">
+      <w:start w:val="1"/>
+      <w:numFmt w:val="lowerLetter"/>
+      <w:lvlText w:val="%8."/>
+      <w:lvlJc w:val="left"/>
+      <w:pPr>
+        <w:ind w:left="6542" w:hanging="360"/>
+      </w:pPr>
+    </w:lvl>
+    <w:lvl w:ilvl="8" w:tplc="0419001B" w:tentative="1">
+      <w:start w:val="1"/>
+      <w:numFmt w:val="lowerRoman"/>
+      <w:lvlText w:val="%9."/>
+      <w:lvlJc w:val="right"/>
+      <w:pPr>
+        <w:ind w:left="7262" w:hanging="180"/>
+      </w:pPr>
+    </w:lvl>
+  </w:abstractNum>
+  <w:abstractNum w:abstractNumId="9" w15:restartNumberingAfterBreak="0">
     <w:nsid w:val="51236E5A"/>
     <w:multiLevelType w:val="hybridMultilevel"/>
     <w:tmpl w:val="7458BA34"/>
@@ -9414,7 +10325,7 @@
       </w:rPr>
     </w:lvl>
   </w:abstractNum>
-  <w:abstractNum w:abstractNumId="9" w15:restartNumberingAfterBreak="0">
+  <w:abstractNum w:abstractNumId="10" w15:restartNumberingAfterBreak="0">
     <w:nsid w:val="51B66EE7"/>
     <w:multiLevelType w:val="hybridMultilevel"/>
     <w:tmpl w:val="E0AA892A"/>
@@ -9500,7 +10411,7 @@
       </w:pPr>
     </w:lvl>
   </w:abstractNum>
-  <w:abstractNum w:abstractNumId="10" w15:restartNumberingAfterBreak="0">
+  <w:abstractNum w:abstractNumId="11" w15:restartNumberingAfterBreak="0">
     <w:nsid w:val="5FAA58A1"/>
     <w:multiLevelType w:val="hybridMultilevel"/>
     <w:tmpl w:val="D6E49650"/>
@@ -9596,7 +10507,7 @@
     <w:abstractNumId w:val="4"/>
   </w:num>
   <w:num w:numId="4" w16cid:durableId="1330788220">
-    <w:abstractNumId w:val="8"/>
+    <w:abstractNumId w:val="9"/>
   </w:num>
   <w:num w:numId="5" w16cid:durableId="157696276">
     <w:abstractNumId w:val="3"/>
@@ -9605,10 +10516,10 @@
     <w:abstractNumId w:val="7"/>
   </w:num>
   <w:num w:numId="7" w16cid:durableId="1602640583">
-    <w:abstractNumId w:val="10"/>
+    <w:abstractNumId w:val="11"/>
   </w:num>
   <w:num w:numId="8" w16cid:durableId="737479782">
-    <w:abstractNumId w:val="9"/>
+    <w:abstractNumId w:val="10"/>
   </w:num>
   <w:num w:numId="9" w16cid:durableId="1112363488">
     <w:abstractNumId w:val="5"/>
@@ -9618,6 +10529,9 @@
   </w:num>
   <w:num w:numId="11" w16cid:durableId="156767055">
     <w:abstractNumId w:val="0"/>
+  </w:num>
+  <w:num w:numId="12" w16cid:durableId="1102604619">
+    <w:abstractNumId w:val="8"/>
   </w:num>
 </w:numbering>
 </file>

</xml_diff>

<commit_message>
add transformer architechture description
</commit_message>
<xml_diff>
--- a/docs/degree-work.docx
+++ b/docs/degree-work.docx
@@ -4012,27 +4012,14 @@
       <w:r>
         <w:t xml:space="preserve">Рисунок </w:t>
       </w:r>
-      <w:r>
-        <w:fldChar w:fldCharType="begin"/>
-      </w:r>
-      <w:r>
-        <w:instrText xml:space="preserve"> SEQ Рисунок \* ARABIC </w:instrText>
-      </w:r>
-      <w:r>
-        <w:fldChar w:fldCharType="separate"/>
-      </w:r>
-      <w:r>
-        <w:rPr>
-          <w:noProof/>
-        </w:rPr>
-        <w:t>1</w:t>
-      </w:r>
-      <w:r>
-        <w:rPr>
-          <w:noProof/>
-        </w:rPr>
-        <w:fldChar w:fldCharType="end"/>
-      </w:r>
+      <w:fldSimple w:instr=" SEQ Рисунок \* ARABIC ">
+        <w:r>
+          <w:rPr>
+            <w:noProof/>
+          </w:rPr>
+          <w:t>1</w:t>
+        </w:r>
+      </w:fldSimple>
       <w:r>
         <w:t>. Пример</w:t>
       </w:r>
@@ -5570,27 +5557,14 @@
       <w:r>
         <w:t xml:space="preserve">Рисунок </w:t>
       </w:r>
-      <w:r>
-        <w:fldChar w:fldCharType="begin"/>
-      </w:r>
-      <w:r>
-        <w:instrText xml:space="preserve"> SEQ Рисунок \* ARABIC </w:instrText>
-      </w:r>
-      <w:r>
-        <w:fldChar w:fldCharType="separate"/>
-      </w:r>
-      <w:r>
-        <w:rPr>
-          <w:noProof/>
-        </w:rPr>
-        <w:t>2</w:t>
-      </w:r>
-      <w:r>
-        <w:rPr>
-          <w:noProof/>
-        </w:rPr>
-        <w:fldChar w:fldCharType="end"/>
-      </w:r>
+      <w:fldSimple w:instr=" SEQ Рисунок \* ARABIC ">
+        <w:r>
+          <w:rPr>
+            <w:noProof/>
+          </w:rPr>
+          <w:t>2</w:t>
+        </w:r>
+      </w:fldSimple>
       <w:r>
         <w:t xml:space="preserve">. Наглядное сравнение архитектур </w:t>
       </w:r>
@@ -7172,27 +7146,14 @@
       <w:r>
         <w:t xml:space="preserve">Рисунок </w:t>
       </w:r>
-      <w:r>
-        <w:fldChar w:fldCharType="begin"/>
-      </w:r>
-      <w:r>
-        <w:instrText xml:space="preserve"> SEQ Рисунок \* ARABIC </w:instrText>
-      </w:r>
-      <w:r>
-        <w:fldChar w:fldCharType="separate"/>
-      </w:r>
-      <w:r>
-        <w:rPr>
-          <w:noProof/>
-        </w:rPr>
-        <w:t>6</w:t>
-      </w:r>
-      <w:r>
-        <w:rPr>
-          <w:noProof/>
-        </w:rPr>
-        <w:fldChar w:fldCharType="end"/>
-      </w:r>
+      <w:fldSimple w:instr=" SEQ Рисунок \* ARABIC ">
+        <w:r>
+          <w:rPr>
+            <w:noProof/>
+          </w:rPr>
+          <w:t>6</w:t>
+        </w:r>
+      </w:fldSimple>
       <w:r>
         <w:t xml:space="preserve">. График появления </w:t>
       </w:r>
@@ -8199,15 +8160,16 @@
       <w:pPr>
         <w:keepNext/>
         <w:ind w:firstLine="0"/>
+        <w:jc w:val="center"/>
       </w:pPr>
       <w:r>
         <w:rPr>
           <w:noProof/>
         </w:rPr>
         <w:drawing>
-          <wp:inline distT="0" distB="0" distL="0" distR="0" wp14:anchorId="4DFA05A6" wp14:editId="3A0350CC">
-            <wp:extent cx="5940425" cy="1673225"/>
-            <wp:effectExtent l="0" t="0" r="3175" b="3175"/>
+          <wp:inline distT="0" distB="0" distL="0" distR="0" wp14:anchorId="4DFA05A6" wp14:editId="3F476DFC">
+            <wp:extent cx="4537166" cy="1673225"/>
+            <wp:effectExtent l="0" t="0" r="0" b="3175"/>
             <wp:docPr id="8" name="Рисунок 8"/>
             <wp:cNvGraphicFramePr>
               <a:graphicFrameLocks xmlns:a="http://schemas.openxmlformats.org/drawingml/2006/main" noChangeAspect="1"/>
@@ -8219,7 +8181,7 @@
                     <pic:cNvPr id="8" name="Рисунок 8"/>
                     <pic:cNvPicPr/>
                   </pic:nvPicPr>
-                  <pic:blipFill>
+                  <pic:blipFill rotWithShape="1">
                     <a:blip r:embed="rId17" cstate="print">
                       <a:extLst>
                         <a:ext uri="{28A0092B-C50C-407E-A947-70E740481C1C}">
@@ -8230,18 +8192,25 @@
                         </a:ext>
                       </a:extLst>
                     </a:blip>
-                    <a:stretch>
-                      <a:fillRect/>
-                    </a:stretch>
+                    <a:srcRect r="23622"/>
+                    <a:stretch/>
                   </pic:blipFill>
-                  <pic:spPr>
+                  <pic:spPr bwMode="auto">
                     <a:xfrm>
                       <a:off x="0" y="0"/>
-                      <a:ext cx="5940425" cy="1673225"/>
+                      <a:ext cx="4537166" cy="1673225"/>
                     </a:xfrm>
                     <a:prstGeom prst="rect">
                       <a:avLst/>
                     </a:prstGeom>
+                    <a:ln>
+                      <a:noFill/>
+                    </a:ln>
+                    <a:extLst>
+                      <a:ext uri="{53640926-AAD7-44D8-BBD7-CCE9431645EC}">
+                        <a14:shadowObscured xmlns:a14="http://schemas.microsoft.com/office/drawing/2010/main"/>
+                      </a:ext>
+                    </a:extLst>
                   </pic:spPr>
                 </pic:pic>
               </a:graphicData>
@@ -8683,7 +8652,683 @@
         <w:t>трансферное обучение.</w:t>
       </w:r>
     </w:p>
-    <w:p/>
+    <w:p>
+      <w:r>
+        <w:t xml:space="preserve">Рассмотрим детальнее как устроена архитектура Трансформер. </w:t>
+      </w:r>
+      <w:r>
+        <w:t xml:space="preserve">Модель в основном состоит из двух блоков: </w:t>
+      </w:r>
+    </w:p>
+    <w:p>
+      <w:pPr>
+        <w:pStyle w:val="af4"/>
+        <w:numPr>
+          <w:ilvl w:val="0"/>
+          <w:numId w:val="13"/>
+        </w:numPr>
+      </w:pPr>
+      <w:r>
+        <w:t>Кодировщик (</w:t>
+      </w:r>
+      <w:r>
+        <w:rPr>
+          <w:lang w:val="en-US"/>
+        </w:rPr>
+        <w:t>Encoder</w:t>
+      </w:r>
+      <w:r>
+        <w:t xml:space="preserve">): кодировщик получает входные данные и строит их представление (свои функции). Это означает, что модель оптимизирована для получения понимания из входных данных. </w:t>
+      </w:r>
+    </w:p>
+    <w:p>
+      <w:pPr>
+        <w:pStyle w:val="af4"/>
+        <w:numPr>
+          <w:ilvl w:val="0"/>
+          <w:numId w:val="13"/>
+        </w:numPr>
+      </w:pPr>
+      <w:r>
+        <w:t>Декодер (</w:t>
+      </w:r>
+      <w:r>
+        <w:rPr>
+          <w:lang w:val="en-US"/>
+        </w:rPr>
+        <w:t>Decoder</w:t>
+      </w:r>
+      <w:r>
+        <w:t xml:space="preserve">): декодер использует представление (функции) кодировщика вместе с другими входными данными для создания целевой последовательности. Это означает, что модель оптимизирована для </w:t>
+      </w:r>
+      <w:r>
+        <w:t xml:space="preserve">синтеза </w:t>
+      </w:r>
+      <w:r>
+        <w:t>выходных</w:t>
+      </w:r>
+      <w:r>
+        <w:t xml:space="preserve"> данных.</w:t>
+      </w:r>
+    </w:p>
+    <w:p>
+      <w:r>
+        <w:t>Каждая из этих частей может использоваться самостоятельно, в зависимости от поставленной задачи:</w:t>
+      </w:r>
+    </w:p>
+    <w:p>
+      <w:pPr>
+        <w:pStyle w:val="af4"/>
+        <w:numPr>
+          <w:ilvl w:val="0"/>
+          <w:numId w:val="14"/>
+        </w:numPr>
+      </w:pPr>
+      <w:r>
+        <w:t>Модели только для кодировщика: хороши для задач, требующих понимания входных данных, таких как классификация предложений и распознавание именованных объектов.</w:t>
+      </w:r>
+    </w:p>
+    <w:p>
+      <w:pPr>
+        <w:pStyle w:val="af4"/>
+        <w:numPr>
+          <w:ilvl w:val="0"/>
+          <w:numId w:val="14"/>
+        </w:numPr>
+      </w:pPr>
+      <w:r>
+        <w:t>Модели только для декодера: хороши для генеративных задач, таких как генерация текста.</w:t>
+      </w:r>
+    </w:p>
+    <w:p>
+      <w:pPr>
+        <w:pStyle w:val="af4"/>
+        <w:numPr>
+          <w:ilvl w:val="0"/>
+          <w:numId w:val="14"/>
+        </w:numPr>
+      </w:pPr>
+      <w:r>
+        <w:t>Модели кодер-декодер или модели последовательностей: подходят для генеративных задач, требующих ввода, таких как перевод или суммирование.</w:t>
+      </w:r>
+    </w:p>
+    <w:p>
+      <w:pPr>
+        <w:keepNext/>
+        <w:ind w:firstLine="0"/>
+      </w:pPr>
+      <w:r>
+        <w:rPr>
+          <w:noProof/>
+        </w:rPr>
+        <w:lastRenderedPageBreak/>
+        <w:drawing>
+          <wp:inline distT="0" distB="0" distL="0" distR="0" wp14:anchorId="64F87400" wp14:editId="358D9BEF">
+            <wp:extent cx="5940425" cy="3711575"/>
+            <wp:effectExtent l="0" t="0" r="3175" b="0"/>
+            <wp:docPr id="11" name="Рисунок 11"/>
+            <wp:cNvGraphicFramePr>
+              <a:graphicFrameLocks xmlns:a="http://schemas.openxmlformats.org/drawingml/2006/main" noChangeAspect="1"/>
+            </wp:cNvGraphicFramePr>
+            <a:graphic xmlns:a="http://schemas.openxmlformats.org/drawingml/2006/main">
+              <a:graphicData uri="http://schemas.openxmlformats.org/drawingml/2006/picture">
+                <pic:pic xmlns:pic="http://schemas.openxmlformats.org/drawingml/2006/picture">
+                  <pic:nvPicPr>
+                    <pic:cNvPr id="11" name="Рисунок 11"/>
+                    <pic:cNvPicPr/>
+                  </pic:nvPicPr>
+                  <pic:blipFill>
+                    <a:blip r:embed="rId20" cstate="print">
+                      <a:extLst>
+                        <a:ext uri="{28A0092B-C50C-407E-A947-70E740481C1C}">
+                          <a14:useLocalDpi xmlns:a14="http://schemas.microsoft.com/office/drawing/2010/main" val="0"/>
+                        </a:ext>
+                        <a:ext uri="{96DAC541-7B7A-43D3-8B79-37D633B846F1}">
+                          <asvg:svgBlip xmlns:asvg="http://schemas.microsoft.com/office/drawing/2016/SVG/main" r:embed="rId21"/>
+                        </a:ext>
+                      </a:extLst>
+                    </a:blip>
+                    <a:stretch>
+                      <a:fillRect/>
+                    </a:stretch>
+                  </pic:blipFill>
+                  <pic:spPr>
+                    <a:xfrm>
+                      <a:off x="0" y="0"/>
+                      <a:ext cx="5940425" cy="3711575"/>
+                    </a:xfrm>
+                    <a:prstGeom prst="rect">
+                      <a:avLst/>
+                    </a:prstGeom>
+                  </pic:spPr>
+                </pic:pic>
+              </a:graphicData>
+            </a:graphic>
+          </wp:inline>
+        </w:drawing>
+      </w:r>
+    </w:p>
+    <w:p>
+      <w:pPr>
+        <w:pStyle w:val="af5"/>
+        <w:jc w:val="center"/>
+        <w:rPr>
+          <w:i w:val="0"/>
+          <w:iCs w:val="0"/>
+          <w:color w:val="auto"/>
+          <w:sz w:val="28"/>
+          <w:szCs w:val="28"/>
+        </w:rPr>
+      </w:pPr>
+      <w:r>
+        <w:rPr>
+          <w:i w:val="0"/>
+          <w:iCs w:val="0"/>
+          <w:color w:val="auto"/>
+          <w:sz w:val="28"/>
+          <w:szCs w:val="28"/>
+        </w:rPr>
+        <w:t xml:space="preserve">Рисунок </w:t>
+      </w:r>
+      <w:r>
+        <w:rPr>
+          <w:i w:val="0"/>
+          <w:iCs w:val="0"/>
+          <w:color w:val="auto"/>
+          <w:sz w:val="28"/>
+          <w:szCs w:val="28"/>
+        </w:rPr>
+        <w:fldChar w:fldCharType="begin"/>
+      </w:r>
+      <w:r>
+        <w:rPr>
+          <w:i w:val="0"/>
+          <w:iCs w:val="0"/>
+          <w:color w:val="auto"/>
+          <w:sz w:val="28"/>
+          <w:szCs w:val="28"/>
+        </w:rPr>
+        <w:instrText xml:space="preserve"> SEQ Рисунок \* ARABIC </w:instrText>
+      </w:r>
+      <w:r>
+        <w:rPr>
+          <w:i w:val="0"/>
+          <w:iCs w:val="0"/>
+          <w:color w:val="auto"/>
+          <w:sz w:val="28"/>
+          <w:szCs w:val="28"/>
+        </w:rPr>
+        <w:fldChar w:fldCharType="separate"/>
+      </w:r>
+      <w:r>
+        <w:rPr>
+          <w:i w:val="0"/>
+          <w:iCs w:val="0"/>
+          <w:noProof/>
+          <w:color w:val="auto"/>
+          <w:sz w:val="28"/>
+          <w:szCs w:val="28"/>
+        </w:rPr>
+        <w:t>10</w:t>
+      </w:r>
+      <w:r>
+        <w:rPr>
+          <w:i w:val="0"/>
+          <w:iCs w:val="0"/>
+          <w:color w:val="auto"/>
+          <w:sz w:val="28"/>
+          <w:szCs w:val="28"/>
+        </w:rPr>
+        <w:fldChar w:fldCharType="end"/>
+      </w:r>
+      <w:r>
+        <w:rPr>
+          <w:i w:val="0"/>
+          <w:iCs w:val="0"/>
+          <w:color w:val="auto"/>
+          <w:sz w:val="28"/>
+          <w:szCs w:val="28"/>
+        </w:rPr>
+        <w:t>. Схематическое изображение архитектуры Трансформер</w:t>
+      </w:r>
+    </w:p>
+    <w:p>
+      <w:r>
+        <w:t>Ключевой особенностью моделей</w:t>
+      </w:r>
+      <w:r>
+        <w:t xml:space="preserve"> Трансформер</w:t>
+      </w:r>
+      <w:r>
+        <w:t xml:space="preserve"> является то, что они построены со специальными слоями, называемыми слоями внимания. На самом деле, название статьи, посвященной </w:t>
+      </w:r>
+      <w:r>
+        <w:t xml:space="preserve">этой </w:t>
+      </w:r>
+      <w:r>
+        <w:t>архитектур</w:t>
+      </w:r>
+      <w:r>
+        <w:t>е</w:t>
+      </w:r>
+      <w:r>
+        <w:t xml:space="preserve">, было </w:t>
+      </w:r>
+      <w:r>
+        <w:t>«</w:t>
+      </w:r>
+      <w:r>
+        <w:t xml:space="preserve">Внимание </w:t>
+      </w:r>
+      <w:r>
+        <w:t>— это</w:t>
+      </w:r>
+      <w:r>
+        <w:t xml:space="preserve"> все, что Вам нужно</w:t>
+      </w:r>
+      <w:r>
+        <w:t>» (</w:t>
+      </w:r>
+      <w:r>
+        <w:rPr>
+          <w:lang w:val="en-US"/>
+        </w:rPr>
+        <w:t>Attention Is All You Need</w:t>
+      </w:r>
+      <w:r>
+        <w:t>).</w:t>
+      </w:r>
+      <w:r>
+        <w:t xml:space="preserve"> </w:t>
+      </w:r>
+      <w:r>
+        <w:t xml:space="preserve">Данные </w:t>
+      </w:r>
+      <w:r>
+        <w:t>сло</w:t>
+      </w:r>
+      <w:r>
+        <w:t>и</w:t>
+      </w:r>
+      <w:r>
+        <w:t xml:space="preserve"> указыв</w:t>
+      </w:r>
+      <w:r>
+        <w:t>ают</w:t>
+      </w:r>
+      <w:r>
+        <w:t xml:space="preserve"> модели уделять особое внимание определенным словам в переданном вами предложении (и более или менее игнорировать другие) при работе с </w:t>
+      </w:r>
+      <w:r>
+        <w:t xml:space="preserve">векторным </w:t>
+      </w:r>
+      <w:r>
+        <w:t>представлением каждого слова.</w:t>
+      </w:r>
+    </w:p>
+    <w:p>
+      <w:r>
+        <w:t>Для ясности выше сказанного</w:t>
+      </w:r>
+      <w:r>
+        <w:t>, рассмотрим задачу перевода текста с английского на французский. Учитывая ввод</w:t>
+      </w:r>
+      <w:r>
+        <w:t xml:space="preserve"> «</w:t>
+      </w:r>
+      <w:r>
+        <w:rPr>
+          <w:lang w:val="en-US"/>
+        </w:rPr>
+        <w:t>You</w:t>
+      </w:r>
+      <w:r>
+        <w:t xml:space="preserve"> </w:t>
+      </w:r>
+      <w:r>
+        <w:rPr>
+          <w:lang w:val="en-US"/>
+        </w:rPr>
+        <w:t>like</w:t>
+      </w:r>
+      <w:r>
+        <w:t xml:space="preserve"> </w:t>
+      </w:r>
+      <w:r>
+        <w:rPr>
+          <w:lang w:val="en-US"/>
+        </w:rPr>
+        <w:t>this</w:t>
+      </w:r>
+      <w:r>
+        <w:t xml:space="preserve"> </w:t>
+      </w:r>
+      <w:r>
+        <w:rPr>
+          <w:lang w:val="en-US"/>
+        </w:rPr>
+        <w:t>book</w:t>
+      </w:r>
+      <w:r>
+        <w:t>»</w:t>
+      </w:r>
+      <w:r>
+        <w:t xml:space="preserve">, модель перевода должна будет обратить внимание на </w:t>
+      </w:r>
+      <w:r>
+        <w:t>первое</w:t>
+      </w:r>
+      <w:r>
+        <w:t xml:space="preserve"> </w:t>
+      </w:r>
+      <w:r>
+        <w:t>слово «</w:t>
+      </w:r>
+      <w:r>
+        <w:rPr>
+          <w:lang w:val="en-US"/>
+        </w:rPr>
+        <w:t>You</w:t>
+      </w:r>
+      <w:r>
+        <w:t>»</w:t>
+      </w:r>
+      <w:r>
+        <w:t xml:space="preserve">, чтобы получить правильный перевод </w:t>
+      </w:r>
+      <w:r>
+        <w:t>слова «</w:t>
+      </w:r>
+      <w:r>
+        <w:rPr>
+          <w:lang w:val="en-US"/>
+        </w:rPr>
+        <w:t>like</w:t>
+      </w:r>
+      <w:r>
+        <w:t>»</w:t>
+      </w:r>
+      <w:r>
+        <w:t xml:space="preserve">, потому что во французском глагол </w:t>
+      </w:r>
+      <w:r>
+        <w:t>«</w:t>
+      </w:r>
+      <w:r>
+        <w:t>нравится</w:t>
+      </w:r>
+      <w:r>
+        <w:t>»</w:t>
+      </w:r>
+      <w:r>
+        <w:t xml:space="preserve"> спрягается по-разному в зависимости от предмета. Остальная часть предложения, однако, бесполезна для перевода этого слова. В том же духе, при </w:t>
+      </w:r>
+      <w:r>
+        <w:t>переводе «</w:t>
+      </w:r>
+      <w:r>
+        <w:rPr>
+          <w:lang w:val="en-US"/>
+        </w:rPr>
+        <w:t>this</w:t>
+      </w:r>
+      <w:r>
+        <w:t>»</w:t>
+      </w:r>
+      <w:r>
+        <w:t xml:space="preserve"> модели также необходимо будет обратить внимание на </w:t>
+      </w:r>
+      <w:r>
+        <w:t>слово «</w:t>
+      </w:r>
+      <w:r>
+        <w:rPr>
+          <w:lang w:val="en-US"/>
+        </w:rPr>
+        <w:t>book</w:t>
+      </w:r>
+      <w:r>
+        <w:t>»</w:t>
+      </w:r>
+      <w:r>
+        <w:t xml:space="preserve">, потому </w:t>
+      </w:r>
+      <w:r>
+        <w:t>что «</w:t>
+      </w:r>
+      <w:r>
+        <w:rPr>
+          <w:lang w:val="en-US"/>
+        </w:rPr>
+        <w:t>this</w:t>
+      </w:r>
+      <w:r>
+        <w:t>»</w:t>
+      </w:r>
+      <w:r>
+        <w:t xml:space="preserve"> переводится по-разному в </w:t>
+      </w:r>
+      <w:r>
+        <w:lastRenderedPageBreak/>
+        <w:t>зависимости от того, является ли связанное существительное мужского или женского рода. Опять же, другие слова в предложении не будут иметь значения для перевода</w:t>
+      </w:r>
+      <w:r>
+        <w:t xml:space="preserve"> «</w:t>
+      </w:r>
+      <w:r>
+        <w:rPr>
+          <w:lang w:val="en-US"/>
+        </w:rPr>
+        <w:t>this</w:t>
+      </w:r>
+      <w:r>
+        <w:t>»</w:t>
+      </w:r>
+      <w:r>
+        <w:t>. С более сложными предложениями (и более сложными грамматическими правилами) модель должна была бы уделять особое внимание словам, которые могут появиться дальше в предложении, чтобы правильно перевести каждое слово.</w:t>
+      </w:r>
+    </w:p>
+    <w:p>
+      <w:r>
+        <w:t xml:space="preserve">Та же концепция применима к любой задаче, связанной с естественным языком: слово само по себе имеет значение, но на это значение </w:t>
+      </w:r>
+      <w:r>
+        <w:t>сильно</w:t>
+      </w:r>
+      <w:r>
+        <w:t xml:space="preserve"> влияет контекст, которым может быть любое другое слово (или слова) до или после </w:t>
+      </w:r>
+      <w:r>
+        <w:t>данного</w:t>
+      </w:r>
+      <w:r>
+        <w:t xml:space="preserve"> слова.</w:t>
+      </w:r>
+    </w:p>
+    <w:p>
+      <w:pPr>
+        <w:keepNext/>
+        <w:ind w:firstLine="0"/>
+      </w:pPr>
+      <w:r>
+        <w:rPr>
+          <w:noProof/>
+        </w:rPr>
+        <w:drawing>
+          <wp:inline distT="0" distB="0" distL="0" distR="0" wp14:anchorId="58A01618" wp14:editId="13B9E9A9">
+            <wp:extent cx="5940425" cy="3630295"/>
+            <wp:effectExtent l="0" t="0" r="3175" b="1905"/>
+            <wp:docPr id="12" name="Рисунок 12"/>
+            <wp:cNvGraphicFramePr>
+              <a:graphicFrameLocks xmlns:a="http://schemas.openxmlformats.org/drawingml/2006/main" noChangeAspect="1"/>
+            </wp:cNvGraphicFramePr>
+            <a:graphic xmlns:a="http://schemas.openxmlformats.org/drawingml/2006/main">
+              <a:graphicData uri="http://schemas.openxmlformats.org/drawingml/2006/picture">
+                <pic:pic xmlns:pic="http://schemas.openxmlformats.org/drawingml/2006/picture">
+                  <pic:nvPicPr>
+                    <pic:cNvPr id="12" name="Рисунок 12"/>
+                    <pic:cNvPicPr/>
+                  </pic:nvPicPr>
+                  <pic:blipFill>
+                    <a:blip r:embed="rId22" cstate="print">
+                      <a:extLst>
+                        <a:ext uri="{28A0092B-C50C-407E-A947-70E740481C1C}">
+                          <a14:useLocalDpi xmlns:a14="http://schemas.microsoft.com/office/drawing/2010/main" val="0"/>
+                        </a:ext>
+                        <a:ext uri="{96DAC541-7B7A-43D3-8B79-37D633B846F1}">
+                          <asvg:svgBlip xmlns:asvg="http://schemas.microsoft.com/office/drawing/2016/SVG/main" r:embed="rId23"/>
+                        </a:ext>
+                      </a:extLst>
+                    </a:blip>
+                    <a:stretch>
+                      <a:fillRect/>
+                    </a:stretch>
+                  </pic:blipFill>
+                  <pic:spPr>
+                    <a:xfrm>
+                      <a:off x="0" y="0"/>
+                      <a:ext cx="5940425" cy="3630295"/>
+                    </a:xfrm>
+                    <a:prstGeom prst="rect">
+                      <a:avLst/>
+                    </a:prstGeom>
+                  </pic:spPr>
+                </pic:pic>
+              </a:graphicData>
+            </a:graphic>
+          </wp:inline>
+        </w:drawing>
+      </w:r>
+    </w:p>
+    <w:p>
+      <w:pPr>
+        <w:pStyle w:val="af5"/>
+        <w:jc w:val="center"/>
+        <w:rPr>
+          <w:i w:val="0"/>
+          <w:iCs w:val="0"/>
+          <w:color w:val="auto"/>
+          <w:sz w:val="28"/>
+          <w:szCs w:val="28"/>
+        </w:rPr>
+      </w:pPr>
+      <w:r>
+        <w:rPr>
+          <w:i w:val="0"/>
+          <w:iCs w:val="0"/>
+          <w:color w:val="auto"/>
+          <w:sz w:val="28"/>
+          <w:szCs w:val="28"/>
+        </w:rPr>
+        <w:t xml:space="preserve">Рисунок </w:t>
+      </w:r>
+      <w:r>
+        <w:rPr>
+          <w:i w:val="0"/>
+          <w:iCs w:val="0"/>
+          <w:color w:val="auto"/>
+          <w:sz w:val="28"/>
+          <w:szCs w:val="28"/>
+        </w:rPr>
+        <w:fldChar w:fldCharType="begin"/>
+      </w:r>
+      <w:r>
+        <w:rPr>
+          <w:i w:val="0"/>
+          <w:iCs w:val="0"/>
+          <w:color w:val="auto"/>
+          <w:sz w:val="28"/>
+          <w:szCs w:val="28"/>
+        </w:rPr>
+        <w:instrText xml:space="preserve"> SEQ Рисунок \* ARABIC </w:instrText>
+      </w:r>
+      <w:r>
+        <w:rPr>
+          <w:i w:val="0"/>
+          <w:iCs w:val="0"/>
+          <w:color w:val="auto"/>
+          <w:sz w:val="28"/>
+          <w:szCs w:val="28"/>
+        </w:rPr>
+        <w:fldChar w:fldCharType="separate"/>
+      </w:r>
+      <w:r>
+        <w:rPr>
+          <w:i w:val="0"/>
+          <w:iCs w:val="0"/>
+          <w:noProof/>
+          <w:color w:val="auto"/>
+          <w:sz w:val="28"/>
+          <w:szCs w:val="28"/>
+        </w:rPr>
+        <w:t>11</w:t>
+      </w:r>
+      <w:r>
+        <w:rPr>
+          <w:i w:val="0"/>
+          <w:iCs w:val="0"/>
+          <w:color w:val="auto"/>
+          <w:sz w:val="28"/>
+          <w:szCs w:val="28"/>
+        </w:rPr>
+        <w:fldChar w:fldCharType="end"/>
+      </w:r>
+      <w:r>
+        <w:rPr>
+          <w:i w:val="0"/>
+          <w:iCs w:val="0"/>
+          <w:color w:val="auto"/>
+          <w:sz w:val="28"/>
+          <w:szCs w:val="28"/>
+        </w:rPr>
+        <w:t>. Детальная схема архитектуры Трансформер</w:t>
+      </w:r>
+    </w:p>
+    <w:p>
+      <w:r>
+        <w:t xml:space="preserve">Архитектура </w:t>
+      </w:r>
+      <w:r>
+        <w:t>Трансформер</w:t>
+      </w:r>
+      <w:r>
+        <w:t xml:space="preserve"> изначально была разработана для перевода. Во время обучения кодировщик получает </w:t>
+      </w:r>
+      <w:r>
+        <w:t>на вход</w:t>
+      </w:r>
+      <w:r>
+        <w:t xml:space="preserve"> данные (предложения) на определенном языке, а декодер получает те же предложения на желаемом целевом языке. В кодировщике слои внимания могут использовать все слова в предложении (поскольку, как мы только что видели, перевод данного слова </w:t>
+      </w:r>
+      <w:r>
+        <w:lastRenderedPageBreak/>
+        <w:t xml:space="preserve">может зависеть от того, что в предложении находится после и перед ним). Декодер, однако, работает последовательно и может обращать внимание только на слова в предложении, которые он уже перевел (то есть только на слова перед генерируемым </w:t>
+      </w:r>
+      <w:r>
+        <w:t>в данный момент, словом</w:t>
+      </w:r>
+      <w:r>
+        <w:t xml:space="preserve">). Например, когда мы предсказали первые три слова </w:t>
+      </w:r>
+      <w:r>
+        <w:t>предложения</w:t>
+      </w:r>
+      <w:r>
+        <w:t xml:space="preserve">, мы передаем их декодеру, который затем использует все входные данные кодировщика, чтобы попытаться предсказать четвертое слово. Чтобы ускорить процесс во время обучения (когда модель имеет доступ к целевым предложениям), декодер получает цель целиком, но ему не разрешается использовать </w:t>
+      </w:r>
+      <w:r>
+        <w:t>следующие</w:t>
+      </w:r>
+      <w:r>
+        <w:t xml:space="preserve"> слова</w:t>
+      </w:r>
+      <w:r>
+        <w:t xml:space="preserve">. </w:t>
+      </w:r>
+      <w:r>
+        <w:t>Например, при попытке предсказать четвертое слово уровень внимания будет иметь доступ только к словам в позициях с 1 по 3.</w:t>
+      </w:r>
+    </w:p>
     <w:p>
       <w:pPr>
         <w:pStyle w:val="2"/>
@@ -8897,9 +9542,9 @@
         <w:t>Рыба</w:t>
       </w:r>
     </w:p>
-    <w:bookmarkStart w:id="61" w:name="_Toc101709216" w:displacedByCustomXml="next"/>
+    <w:bookmarkStart w:id="61" w:name="_Toc98361593" w:displacedByCustomXml="next"/>
     <w:bookmarkStart w:id="62" w:name="_Toc94969379" w:displacedByCustomXml="next"/>
-    <w:bookmarkStart w:id="63" w:name="_Toc98361593" w:displacedByCustomXml="next"/>
+    <w:bookmarkStart w:id="63" w:name="_Toc101709216" w:displacedByCustomXml="next"/>
     <w:sdt>
       <w:sdtPr>
         <w:rPr>
@@ -9241,7 +9886,7 @@
       </w:sdtContent>
     </w:sdt>
     <w:sectPr>
-      <w:footerReference w:type="default" r:id="rId20"/>
+      <w:footerReference w:type="default" r:id="rId24"/>
       <w:pgSz w:w="11906" w:h="16838"/>
       <w:pgMar w:top="1134" w:right="850" w:bottom="1134" w:left="1701" w:header="708" w:footer="708" w:gutter="0"/>
       <w:cols w:space="708"/>
@@ -9606,6 +10251,92 @@
     </w:lvl>
   </w:abstractNum>
   <w:abstractNum w:abstractNumId="3" w15:restartNumberingAfterBreak="0">
+    <w:nsid w:val="283E1B0F"/>
+    <w:multiLevelType w:val="hybridMultilevel"/>
+    <w:tmpl w:val="CFE408C6"/>
+    <w:lvl w:ilvl="0" w:tplc="04190011">
+      <w:start w:val="1"/>
+      <w:numFmt w:val="decimal"/>
+      <w:lvlText w:val="%1)"/>
+      <w:lvlJc w:val="left"/>
+      <w:pPr>
+        <w:ind w:left="1502" w:hanging="360"/>
+      </w:pPr>
+    </w:lvl>
+    <w:lvl w:ilvl="1" w:tplc="04190019" w:tentative="1">
+      <w:start w:val="1"/>
+      <w:numFmt w:val="lowerLetter"/>
+      <w:lvlText w:val="%2."/>
+      <w:lvlJc w:val="left"/>
+      <w:pPr>
+        <w:ind w:left="2149" w:hanging="360"/>
+      </w:pPr>
+    </w:lvl>
+    <w:lvl w:ilvl="2" w:tplc="0419001B" w:tentative="1">
+      <w:start w:val="1"/>
+      <w:numFmt w:val="lowerRoman"/>
+      <w:lvlText w:val="%3."/>
+      <w:lvlJc w:val="right"/>
+      <w:pPr>
+        <w:ind w:left="2869" w:hanging="180"/>
+      </w:pPr>
+    </w:lvl>
+    <w:lvl w:ilvl="3" w:tplc="0419000F" w:tentative="1">
+      <w:start w:val="1"/>
+      <w:numFmt w:val="decimal"/>
+      <w:lvlText w:val="%4."/>
+      <w:lvlJc w:val="left"/>
+      <w:pPr>
+        <w:ind w:left="3589" w:hanging="360"/>
+      </w:pPr>
+    </w:lvl>
+    <w:lvl w:ilvl="4" w:tplc="04190019" w:tentative="1">
+      <w:start w:val="1"/>
+      <w:numFmt w:val="lowerLetter"/>
+      <w:lvlText w:val="%5."/>
+      <w:lvlJc w:val="left"/>
+      <w:pPr>
+        <w:ind w:left="4309" w:hanging="360"/>
+      </w:pPr>
+    </w:lvl>
+    <w:lvl w:ilvl="5" w:tplc="0419001B" w:tentative="1">
+      <w:start w:val="1"/>
+      <w:numFmt w:val="lowerRoman"/>
+      <w:lvlText w:val="%6."/>
+      <w:lvlJc w:val="right"/>
+      <w:pPr>
+        <w:ind w:left="5029" w:hanging="180"/>
+      </w:pPr>
+    </w:lvl>
+    <w:lvl w:ilvl="6" w:tplc="0419000F" w:tentative="1">
+      <w:start w:val="1"/>
+      <w:numFmt w:val="decimal"/>
+      <w:lvlText w:val="%7."/>
+      <w:lvlJc w:val="left"/>
+      <w:pPr>
+        <w:ind w:left="5749" w:hanging="360"/>
+      </w:pPr>
+    </w:lvl>
+    <w:lvl w:ilvl="7" w:tplc="04190019" w:tentative="1">
+      <w:start w:val="1"/>
+      <w:numFmt w:val="lowerLetter"/>
+      <w:lvlText w:val="%8."/>
+      <w:lvlJc w:val="left"/>
+      <w:pPr>
+        <w:ind w:left="6469" w:hanging="360"/>
+      </w:pPr>
+    </w:lvl>
+    <w:lvl w:ilvl="8" w:tplc="0419001B" w:tentative="1">
+      <w:start w:val="1"/>
+      <w:numFmt w:val="lowerRoman"/>
+      <w:lvlText w:val="%9."/>
+      <w:lvlJc w:val="right"/>
+      <w:pPr>
+        <w:ind w:left="7189" w:hanging="180"/>
+      </w:pPr>
+    </w:lvl>
+  </w:abstractNum>
+  <w:abstractNum w:abstractNumId="4" w15:restartNumberingAfterBreak="0">
     <w:nsid w:val="2DC51CF4"/>
     <w:multiLevelType w:val="hybridMultilevel"/>
     <w:tmpl w:val="D702FD2A"/>
@@ -9718,7 +10449,7 @@
       </w:rPr>
     </w:lvl>
   </w:abstractNum>
-  <w:abstractNum w:abstractNumId="4" w15:restartNumberingAfterBreak="0">
+  <w:abstractNum w:abstractNumId="5" w15:restartNumberingAfterBreak="0">
     <w:nsid w:val="2F132946"/>
     <w:multiLevelType w:val="multilevel"/>
     <w:tmpl w:val="7860960A"/>
@@ -9832,7 +10563,7 @@
       </w:rPr>
     </w:lvl>
   </w:abstractNum>
-  <w:abstractNum w:abstractNumId="5" w15:restartNumberingAfterBreak="0">
+  <w:abstractNum w:abstractNumId="6" w15:restartNumberingAfterBreak="0">
     <w:nsid w:val="32384A96"/>
     <w:multiLevelType w:val="hybridMultilevel"/>
     <w:tmpl w:val="26E0CB38"/>
@@ -9918,7 +10649,7 @@
       </w:pPr>
     </w:lvl>
   </w:abstractNum>
-  <w:abstractNum w:abstractNumId="6" w15:restartNumberingAfterBreak="0">
+  <w:abstractNum w:abstractNumId="7" w15:restartNumberingAfterBreak="0">
     <w:nsid w:val="35565848"/>
     <w:multiLevelType w:val="multilevel"/>
     <w:tmpl w:val="488C8E10"/>
@@ -10040,7 +10771,93 @@
       </w:rPr>
     </w:lvl>
   </w:abstractNum>
-  <w:abstractNum w:abstractNumId="7" w15:restartNumberingAfterBreak="0">
+  <w:abstractNum w:abstractNumId="8" w15:restartNumberingAfterBreak="0">
+    <w:nsid w:val="368F438A"/>
+    <w:multiLevelType w:val="hybridMultilevel"/>
+    <w:tmpl w:val="7DA817E0"/>
+    <w:lvl w:ilvl="0" w:tplc="04190011">
+      <w:start w:val="1"/>
+      <w:numFmt w:val="decimal"/>
+      <w:lvlText w:val="%1)"/>
+      <w:lvlJc w:val="left"/>
+      <w:pPr>
+        <w:ind w:left="1429" w:hanging="360"/>
+      </w:pPr>
+    </w:lvl>
+    <w:lvl w:ilvl="1" w:tplc="04190019" w:tentative="1">
+      <w:start w:val="1"/>
+      <w:numFmt w:val="lowerLetter"/>
+      <w:lvlText w:val="%2."/>
+      <w:lvlJc w:val="left"/>
+      <w:pPr>
+        <w:ind w:left="2149" w:hanging="360"/>
+      </w:pPr>
+    </w:lvl>
+    <w:lvl w:ilvl="2" w:tplc="0419001B" w:tentative="1">
+      <w:start w:val="1"/>
+      <w:numFmt w:val="lowerRoman"/>
+      <w:lvlText w:val="%3."/>
+      <w:lvlJc w:val="right"/>
+      <w:pPr>
+        <w:ind w:left="2869" w:hanging="180"/>
+      </w:pPr>
+    </w:lvl>
+    <w:lvl w:ilvl="3" w:tplc="0419000F" w:tentative="1">
+      <w:start w:val="1"/>
+      <w:numFmt w:val="decimal"/>
+      <w:lvlText w:val="%4."/>
+      <w:lvlJc w:val="left"/>
+      <w:pPr>
+        <w:ind w:left="3589" w:hanging="360"/>
+      </w:pPr>
+    </w:lvl>
+    <w:lvl w:ilvl="4" w:tplc="04190019" w:tentative="1">
+      <w:start w:val="1"/>
+      <w:numFmt w:val="lowerLetter"/>
+      <w:lvlText w:val="%5."/>
+      <w:lvlJc w:val="left"/>
+      <w:pPr>
+        <w:ind w:left="4309" w:hanging="360"/>
+      </w:pPr>
+    </w:lvl>
+    <w:lvl w:ilvl="5" w:tplc="0419001B" w:tentative="1">
+      <w:start w:val="1"/>
+      <w:numFmt w:val="lowerRoman"/>
+      <w:lvlText w:val="%6."/>
+      <w:lvlJc w:val="right"/>
+      <w:pPr>
+        <w:ind w:left="5029" w:hanging="180"/>
+      </w:pPr>
+    </w:lvl>
+    <w:lvl w:ilvl="6" w:tplc="0419000F" w:tentative="1">
+      <w:start w:val="1"/>
+      <w:numFmt w:val="decimal"/>
+      <w:lvlText w:val="%7."/>
+      <w:lvlJc w:val="left"/>
+      <w:pPr>
+        <w:ind w:left="5749" w:hanging="360"/>
+      </w:pPr>
+    </w:lvl>
+    <w:lvl w:ilvl="7" w:tplc="04190019" w:tentative="1">
+      <w:start w:val="1"/>
+      <w:numFmt w:val="lowerLetter"/>
+      <w:lvlText w:val="%8."/>
+      <w:lvlJc w:val="left"/>
+      <w:pPr>
+        <w:ind w:left="6469" w:hanging="360"/>
+      </w:pPr>
+    </w:lvl>
+    <w:lvl w:ilvl="8" w:tplc="0419001B" w:tentative="1">
+      <w:start w:val="1"/>
+      <w:numFmt w:val="lowerRoman"/>
+      <w:lvlText w:val="%9."/>
+      <w:lvlJc w:val="right"/>
+      <w:pPr>
+        <w:ind w:left="7189" w:hanging="180"/>
+      </w:pPr>
+    </w:lvl>
+  </w:abstractNum>
+  <w:abstractNum w:abstractNumId="9" w15:restartNumberingAfterBreak="0">
     <w:nsid w:val="3DDA2084"/>
     <w:multiLevelType w:val="hybridMultilevel"/>
     <w:tmpl w:val="393284AE"/>
@@ -10126,7 +10943,7 @@
       </w:pPr>
     </w:lvl>
   </w:abstractNum>
-  <w:abstractNum w:abstractNumId="8" w15:restartNumberingAfterBreak="0">
+  <w:abstractNum w:abstractNumId="10" w15:restartNumberingAfterBreak="0">
     <w:nsid w:val="3EA1670C"/>
     <w:multiLevelType w:val="hybridMultilevel"/>
     <w:tmpl w:val="C10EE668"/>
@@ -10212,7 +11029,7 @@
       </w:pPr>
     </w:lvl>
   </w:abstractNum>
-  <w:abstractNum w:abstractNumId="9" w15:restartNumberingAfterBreak="0">
+  <w:abstractNum w:abstractNumId="11" w15:restartNumberingAfterBreak="0">
     <w:nsid w:val="51236E5A"/>
     <w:multiLevelType w:val="hybridMultilevel"/>
     <w:tmpl w:val="7458BA34"/>
@@ -10325,7 +11142,7 @@
       </w:rPr>
     </w:lvl>
   </w:abstractNum>
-  <w:abstractNum w:abstractNumId="10" w15:restartNumberingAfterBreak="0">
+  <w:abstractNum w:abstractNumId="12" w15:restartNumberingAfterBreak="0">
     <w:nsid w:val="51B66EE7"/>
     <w:multiLevelType w:val="hybridMultilevel"/>
     <w:tmpl w:val="E0AA892A"/>
@@ -10411,7 +11228,7 @@
       </w:pPr>
     </w:lvl>
   </w:abstractNum>
-  <w:abstractNum w:abstractNumId="11" w15:restartNumberingAfterBreak="0">
+  <w:abstractNum w:abstractNumId="13" w15:restartNumberingAfterBreak="0">
     <w:nsid w:val="5FAA58A1"/>
     <w:multiLevelType w:val="hybridMultilevel"/>
     <w:tmpl w:val="D6E49650"/>
@@ -10501,28 +11318,28 @@
     <w:abstractNumId w:val="2"/>
   </w:num>
   <w:num w:numId="2" w16cid:durableId="107239171">
-    <w:abstractNumId w:val="6"/>
+    <w:abstractNumId w:val="7"/>
   </w:num>
   <w:num w:numId="3" w16cid:durableId="2139563260">
+    <w:abstractNumId w:val="5"/>
+  </w:num>
+  <w:num w:numId="4" w16cid:durableId="1330788220">
+    <w:abstractNumId w:val="11"/>
+  </w:num>
+  <w:num w:numId="5" w16cid:durableId="157696276">
     <w:abstractNumId w:val="4"/>
   </w:num>
-  <w:num w:numId="4" w16cid:durableId="1330788220">
+  <w:num w:numId="6" w16cid:durableId="1028020097">
     <w:abstractNumId w:val="9"/>
   </w:num>
-  <w:num w:numId="5" w16cid:durableId="157696276">
-    <w:abstractNumId w:val="3"/>
-  </w:num>
-  <w:num w:numId="6" w16cid:durableId="1028020097">
-    <w:abstractNumId w:val="7"/>
-  </w:num>
   <w:num w:numId="7" w16cid:durableId="1602640583">
-    <w:abstractNumId w:val="11"/>
+    <w:abstractNumId w:val="13"/>
   </w:num>
   <w:num w:numId="8" w16cid:durableId="737479782">
-    <w:abstractNumId w:val="10"/>
+    <w:abstractNumId w:val="12"/>
   </w:num>
   <w:num w:numId="9" w16cid:durableId="1112363488">
-    <w:abstractNumId w:val="5"/>
+    <w:abstractNumId w:val="6"/>
   </w:num>
   <w:num w:numId="10" w16cid:durableId="910970171">
     <w:abstractNumId w:val="1"/>
@@ -10531,6 +11348,12 @@
     <w:abstractNumId w:val="0"/>
   </w:num>
   <w:num w:numId="12" w16cid:durableId="1102604619">
+    <w:abstractNumId w:val="10"/>
+  </w:num>
+  <w:num w:numId="13" w16cid:durableId="831530100">
+    <w:abstractNumId w:val="3"/>
+  </w:num>
+  <w:num w:numId="14" w16cid:durableId="1250237285">
     <w:abstractNumId w:val="8"/>
   </w:num>
 </w:numbering>

</xml_diff>

<commit_message>
add desscription of platform
Took 1 hour 41 minutes
</commit_message>
<xml_diff>
--- a/docs/degree-work.docx
+++ b/docs/degree-work.docx
@@ -7906,15 +7906,7 @@
       <w:bookmarkStart w:id="27" w:name="_Toc101709204"/>
       <w:r>
         <w:lastRenderedPageBreak/>
-        <w:t xml:space="preserve">Проектирование платформы для обучения </w:t>
-      </w:r>
-      <w:proofErr w:type="spellStart"/>
-      <w:r>
-        <w:t>нейросетевой</w:t>
-      </w:r>
-      <w:proofErr w:type="spellEnd"/>
-      <w:r>
-        <w:t xml:space="preserve"> модели</w:t>
+        <w:t>Проектирование платформы для обучения нейросетевой модели</w:t>
       </w:r>
       <w:bookmarkEnd w:id="25"/>
       <w:bookmarkEnd w:id="26"/>
@@ -8933,7 +8925,43 @@
         <w:rPr>
           <w:lang w:val="en-US"/>
         </w:rPr>
-        <w:t>Attention Is All You Need</w:t>
+        <w:t>Attention</w:t>
+      </w:r>
+      <w:r>
+        <w:t xml:space="preserve"> </w:t>
+      </w:r>
+      <w:r>
+        <w:rPr>
+          <w:lang w:val="en-US"/>
+        </w:rPr>
+        <w:t>Is</w:t>
+      </w:r>
+      <w:r>
+        <w:t xml:space="preserve"> </w:t>
+      </w:r>
+      <w:r>
+        <w:rPr>
+          <w:lang w:val="en-US"/>
+        </w:rPr>
+        <w:t>All</w:t>
+      </w:r>
+      <w:r>
+        <w:t xml:space="preserve"> </w:t>
+      </w:r>
+      <w:r>
+        <w:rPr>
+          <w:lang w:val="en-US"/>
+        </w:rPr>
+        <w:t>You</w:t>
+      </w:r>
+      <w:r>
+        <w:t xml:space="preserve"> </w:t>
+      </w:r>
+      <w:r>
+        <w:rPr>
+          <w:lang w:val="en-US"/>
+        </w:rPr>
+        <w:t>Need</w:t>
       </w:r>
       <w:r>
         <w:t>).</w:t>
@@ -9302,19 +9330,19 @@
       </w:r>
       <w:r>
         <w:lastRenderedPageBreak/>
-        <w:t xml:space="preserve">может зависеть от того, что в предложении находится после и перед ним). Декодер, однако, работает последовательно и может обращать внимание только на слова в предложении, которые он уже перевел (то есть только на слова перед генерируемым </w:t>
-      </w:r>
-      <w:r>
-        <w:t>в данный момент, словом</w:t>
-      </w:r>
-      <w:r>
-        <w:t xml:space="preserve">). Например, когда мы предсказали первые три слова </w:t>
+        <w:t xml:space="preserve">может зависеть от того, что в предложении находится после и перед ним). Декодер, однако, работает последовательно и может обращать внимание только на слова в предложении, которые он уже перевел (то есть только на слова перед генерируемым в данный момент, словом). Например, когда мы предсказали первые три слова </w:t>
       </w:r>
       <w:r>
         <w:t>предложения</w:t>
       </w:r>
       <w:r>
-        <w:t xml:space="preserve">, мы передаем их декодеру, который затем использует все входные данные кодировщика, чтобы попытаться предсказать четвертое слово. Чтобы ускорить процесс во время обучения (когда модель имеет доступ к целевым предложениям), декодер получает цель целиком, но ему не разрешается использовать </w:t>
+        <w:t xml:space="preserve">, мы передаем их декодеру, который затем использует все входные данные кодировщика, чтобы попытаться предсказать четвертое слово. Чтобы ускорить процесс во время обучения (когда модель имеет доступ к целевым предложениям), декодер получает </w:t>
+      </w:r>
+      <w:r>
+        <w:t>целевое предложение</w:t>
+      </w:r>
+      <w:r>
+        <w:t xml:space="preserve"> целиком, но ему не разрешается использовать </w:t>
       </w:r>
       <w:r>
         <w:t>следующие</w:t>
@@ -9326,7 +9354,13 @@
         <w:t xml:space="preserve">. </w:t>
       </w:r>
       <w:r>
-        <w:t>Например, при попытке предсказать четвертое слово уровень внимания будет иметь доступ только к словам в позициях с 1 по 3.</w:t>
+        <w:t xml:space="preserve">Например, при попытке предсказать четвертое слово </w:t>
+      </w:r>
+      <w:r>
+        <w:t>слой</w:t>
+      </w:r>
+      <w:r>
+        <w:t xml:space="preserve"> внимания будет иметь доступ только к словам в позициях с 1 по 3.</w:t>
       </w:r>
     </w:p>
     <w:p>
@@ -9344,11 +9378,1225 @@
       <w:bookmarkEnd w:id="33"/>
     </w:p>
     <w:p>
+      <w:r>
+        <w:t xml:space="preserve">Как и другие нейронные сети, модели </w:t>
+      </w:r>
+      <w:r>
+        <w:t>Трансформер</w:t>
+      </w:r>
+      <w:r>
+        <w:t xml:space="preserve"> не могут обрабатывать текст</w:t>
+      </w:r>
+      <w:r>
+        <w:t xml:space="preserve"> на естественном языке</w:t>
+      </w:r>
+      <w:r>
+        <w:t xml:space="preserve"> напрямую, поэтому первым шагом </w:t>
+      </w:r>
+      <w:r>
+        <w:t xml:space="preserve">в обработке текста </w:t>
+      </w:r>
+      <w:r>
+        <w:t xml:space="preserve">является преобразование входных текстовых данных в числа, понятные модели. Для этого </w:t>
+      </w:r>
+      <w:r>
+        <w:t xml:space="preserve">используется так называемый </w:t>
+      </w:r>
       <w:proofErr w:type="spellStart"/>
       <w:r>
-        <w:t>фвфвф</w:t>
+        <w:t>токенизатор</w:t>
       </w:r>
       <w:proofErr w:type="spellEnd"/>
+      <w:r>
+        <w:t>, который отвеча</w:t>
+      </w:r>
+      <w:r>
+        <w:t>ет</w:t>
+      </w:r>
+      <w:r>
+        <w:t xml:space="preserve"> за: </w:t>
+      </w:r>
+    </w:p>
+    <w:p>
+      <w:pPr>
+        <w:pStyle w:val="af4"/>
+        <w:numPr>
+          <w:ilvl w:val="0"/>
+          <w:numId w:val="15"/>
+        </w:numPr>
+      </w:pPr>
+      <w:r>
+        <w:t xml:space="preserve">Разделение входных данных на слова, </w:t>
+      </w:r>
+      <w:proofErr w:type="spellStart"/>
+      <w:r>
+        <w:t>подслова</w:t>
+      </w:r>
+      <w:proofErr w:type="spellEnd"/>
+      <w:r>
+        <w:t xml:space="preserve"> или символы (например, знаки пунктуации), которые называются токенами </w:t>
+      </w:r>
+    </w:p>
+    <w:p>
+      <w:pPr>
+        <w:pStyle w:val="af4"/>
+        <w:numPr>
+          <w:ilvl w:val="0"/>
+          <w:numId w:val="15"/>
+        </w:numPr>
+      </w:pPr>
+      <w:r>
+        <w:t>Сопоставление каждого токена с целым числом</w:t>
+      </w:r>
+    </w:p>
+    <w:p>
+      <w:pPr>
+        <w:pStyle w:val="af4"/>
+        <w:numPr>
+          <w:ilvl w:val="0"/>
+          <w:numId w:val="15"/>
+        </w:numPr>
+      </w:pPr>
+      <w:r>
+        <w:t>Д</w:t>
+      </w:r>
+      <w:r>
+        <w:t>обавление дополнительных входных данных, которые могут быть полезны для модели</w:t>
+      </w:r>
+    </w:p>
+    <w:p>
+      <w:r>
+        <w:t xml:space="preserve">Ранее говорилось о существовании нескольких способов </w:t>
+      </w:r>
+      <w:proofErr w:type="spellStart"/>
+      <w:r>
+        <w:t>токенизации</w:t>
+      </w:r>
+      <w:proofErr w:type="spellEnd"/>
+      <w:r>
+        <w:t xml:space="preserve"> текста, давайте рассмотрим их подробнее. </w:t>
+      </w:r>
+    </w:p>
+    <w:p>
+      <w:r>
+        <w:t xml:space="preserve">Первый тип </w:t>
+      </w:r>
+      <w:proofErr w:type="spellStart"/>
+      <w:r>
+        <w:t>токенизатора</w:t>
+      </w:r>
+      <w:proofErr w:type="spellEnd"/>
+      <w:r>
+        <w:t xml:space="preserve">, который приходит на ум, основан на </w:t>
+      </w:r>
+      <w:r>
+        <w:t xml:space="preserve">разделении текста на </w:t>
+      </w:r>
+      <w:r>
+        <w:t xml:space="preserve">слова. Как правило, его очень легко настроить и использовать, используя всего несколько правил, и он часто дает достойные результаты. Например, на изображении ниже цель состоит в том, чтобы </w:t>
+      </w:r>
+      <w:r>
+        <w:lastRenderedPageBreak/>
+        <w:t>разбить необработанный текст на слова и найти числовое представление для каждого из них</w:t>
+      </w:r>
+      <w:r>
+        <w:t>.</w:t>
+      </w:r>
+    </w:p>
+    <w:p>
+      <w:pPr>
+        <w:keepNext/>
+        <w:ind w:firstLine="0"/>
+      </w:pPr>
+      <w:r>
+        <w:rPr>
+          <w:noProof/>
+          <w:lang w:val="en-US"/>
+        </w:rPr>
+        <w:drawing>
+          <wp:inline distT="0" distB="0" distL="0" distR="0" wp14:anchorId="7CABCF82" wp14:editId="01BA68B5">
+            <wp:extent cx="5940425" cy="1375410"/>
+            <wp:effectExtent l="0" t="0" r="3175" b="0"/>
+            <wp:docPr id="13" name="Рисунок 13"/>
+            <wp:cNvGraphicFramePr>
+              <a:graphicFrameLocks xmlns:a="http://schemas.openxmlformats.org/drawingml/2006/main" noChangeAspect="1"/>
+            </wp:cNvGraphicFramePr>
+            <a:graphic xmlns:a="http://schemas.openxmlformats.org/drawingml/2006/main">
+              <a:graphicData uri="http://schemas.openxmlformats.org/drawingml/2006/picture">
+                <pic:pic xmlns:pic="http://schemas.openxmlformats.org/drawingml/2006/picture">
+                  <pic:nvPicPr>
+                    <pic:cNvPr id="13" name="Рисунок 13"/>
+                    <pic:cNvPicPr/>
+                  </pic:nvPicPr>
+                  <pic:blipFill>
+                    <a:blip r:embed="rId24" cstate="print">
+                      <a:extLst>
+                        <a:ext uri="{28A0092B-C50C-407E-A947-70E740481C1C}">
+                          <a14:useLocalDpi xmlns:a14="http://schemas.microsoft.com/office/drawing/2010/main" val="0"/>
+                        </a:ext>
+                        <a:ext uri="{96DAC541-7B7A-43D3-8B79-37D633B846F1}">
+                          <asvg:svgBlip xmlns:asvg="http://schemas.microsoft.com/office/drawing/2016/SVG/main" r:embed="rId25"/>
+                        </a:ext>
+                      </a:extLst>
+                    </a:blip>
+                    <a:stretch>
+                      <a:fillRect/>
+                    </a:stretch>
+                  </pic:blipFill>
+                  <pic:spPr>
+                    <a:xfrm>
+                      <a:off x="0" y="0"/>
+                      <a:ext cx="5940425" cy="1375410"/>
+                    </a:xfrm>
+                    <a:prstGeom prst="rect">
+                      <a:avLst/>
+                    </a:prstGeom>
+                  </pic:spPr>
+                </pic:pic>
+              </a:graphicData>
+            </a:graphic>
+          </wp:inline>
+        </w:drawing>
+      </w:r>
+    </w:p>
+    <w:p>
+      <w:pPr>
+        <w:pStyle w:val="af5"/>
+        <w:jc w:val="center"/>
+        <w:rPr>
+          <w:i w:val="0"/>
+          <w:iCs w:val="0"/>
+          <w:color w:val="auto"/>
+          <w:sz w:val="28"/>
+          <w:szCs w:val="28"/>
+        </w:rPr>
+      </w:pPr>
+      <w:r>
+        <w:rPr>
+          <w:i w:val="0"/>
+          <w:iCs w:val="0"/>
+          <w:color w:val="auto"/>
+          <w:sz w:val="28"/>
+          <w:szCs w:val="28"/>
+        </w:rPr>
+        <w:t xml:space="preserve">Рисунок </w:t>
+      </w:r>
+      <w:r>
+        <w:rPr>
+          <w:i w:val="0"/>
+          <w:iCs w:val="0"/>
+          <w:color w:val="auto"/>
+          <w:sz w:val="28"/>
+          <w:szCs w:val="28"/>
+        </w:rPr>
+        <w:fldChar w:fldCharType="begin"/>
+      </w:r>
+      <w:r>
+        <w:rPr>
+          <w:i w:val="0"/>
+          <w:iCs w:val="0"/>
+          <w:color w:val="auto"/>
+          <w:sz w:val="28"/>
+          <w:szCs w:val="28"/>
+        </w:rPr>
+        <w:instrText xml:space="preserve"> SEQ Рисунок \* ARABIC </w:instrText>
+      </w:r>
+      <w:r>
+        <w:rPr>
+          <w:i w:val="0"/>
+          <w:iCs w:val="0"/>
+          <w:color w:val="auto"/>
+          <w:sz w:val="28"/>
+          <w:szCs w:val="28"/>
+        </w:rPr>
+        <w:fldChar w:fldCharType="separate"/>
+      </w:r>
+      <w:r>
+        <w:rPr>
+          <w:i w:val="0"/>
+          <w:iCs w:val="0"/>
+          <w:noProof/>
+          <w:color w:val="auto"/>
+          <w:sz w:val="28"/>
+          <w:szCs w:val="28"/>
+        </w:rPr>
+        <w:t>12</w:t>
+      </w:r>
+      <w:r>
+        <w:rPr>
+          <w:i w:val="0"/>
+          <w:iCs w:val="0"/>
+          <w:color w:val="auto"/>
+          <w:sz w:val="28"/>
+          <w:szCs w:val="28"/>
+        </w:rPr>
+        <w:fldChar w:fldCharType="end"/>
+      </w:r>
+      <w:r>
+        <w:rPr>
+          <w:i w:val="0"/>
+          <w:iCs w:val="0"/>
+          <w:color w:val="auto"/>
+          <w:sz w:val="28"/>
+          <w:szCs w:val="28"/>
+        </w:rPr>
+        <w:t xml:space="preserve">. </w:t>
+      </w:r>
+      <w:proofErr w:type="spellStart"/>
+      <w:r>
+        <w:rPr>
+          <w:i w:val="0"/>
+          <w:iCs w:val="0"/>
+          <w:color w:val="auto"/>
+          <w:sz w:val="28"/>
+          <w:szCs w:val="28"/>
+        </w:rPr>
+        <w:t>Токенизация</w:t>
+      </w:r>
+      <w:proofErr w:type="spellEnd"/>
+      <w:r>
+        <w:rPr>
+          <w:i w:val="0"/>
+          <w:iCs w:val="0"/>
+          <w:color w:val="auto"/>
+          <w:sz w:val="28"/>
+          <w:szCs w:val="28"/>
+        </w:rPr>
+        <w:t xml:space="preserve"> по словам</w:t>
+      </w:r>
+    </w:p>
+    <w:p>
+      <w:r>
+        <w:t xml:space="preserve">Существуют разные способы разделения текста. Например, мы могли бы использовать пробелы, чтобы разбить текст на слова, применив функцию Python </w:t>
+      </w:r>
+      <w:proofErr w:type="spellStart"/>
+      <w:proofErr w:type="gramStart"/>
+      <w:r>
+        <w:t>split</w:t>
+      </w:r>
+      <w:proofErr w:type="spellEnd"/>
+      <w:r>
+        <w:t>(</w:t>
+      </w:r>
+      <w:proofErr w:type="gramEnd"/>
+      <w:r>
+        <w:t>).</w:t>
+      </w:r>
+    </w:p>
+    <w:p>
+      <w:pPr>
+        <w:keepNext/>
+        <w:ind w:firstLine="0"/>
+      </w:pPr>
+      <w:r>
+        <w:rPr>
+          <w:noProof/>
+        </w:rPr>
+        <w:drawing>
+          <wp:inline distT="0" distB="0" distL="0" distR="0" wp14:anchorId="29129039" wp14:editId="1606A2B2">
+            <wp:extent cx="5940169" cy="2069432"/>
+            <wp:effectExtent l="0" t="0" r="0" b="1270"/>
+            <wp:docPr id="14" name="Рисунок 14"/>
+            <wp:cNvGraphicFramePr>
+              <a:graphicFrameLocks xmlns:a="http://schemas.openxmlformats.org/drawingml/2006/main" noChangeAspect="1"/>
+            </wp:cNvGraphicFramePr>
+            <a:graphic xmlns:a="http://schemas.openxmlformats.org/drawingml/2006/main">
+              <a:graphicData uri="http://schemas.openxmlformats.org/drawingml/2006/picture">
+                <pic:pic xmlns:pic="http://schemas.openxmlformats.org/drawingml/2006/picture">
+                  <pic:nvPicPr>
+                    <pic:cNvPr id="14" name="Рисунок 14"/>
+                    <pic:cNvPicPr/>
+                  </pic:nvPicPr>
+                  <pic:blipFill rotWithShape="1">
+                    <a:blip r:embed="rId26">
+                      <a:extLst>
+                        <a:ext uri="{28A0092B-C50C-407E-A947-70E740481C1C}">
+                          <a14:useLocalDpi xmlns:a14="http://schemas.microsoft.com/office/drawing/2010/main" val="0"/>
+                        </a:ext>
+                      </a:extLst>
+                    </a:blip>
+                    <a:srcRect t="6939" b="10175"/>
+                    <a:stretch/>
+                  </pic:blipFill>
+                  <pic:spPr bwMode="auto">
+                    <a:xfrm>
+                      <a:off x="0" y="0"/>
+                      <a:ext cx="5940425" cy="2069521"/>
+                    </a:xfrm>
+                    <a:prstGeom prst="rect">
+                      <a:avLst/>
+                    </a:prstGeom>
+                    <a:ln>
+                      <a:noFill/>
+                    </a:ln>
+                    <a:extLst>
+                      <a:ext uri="{53640926-AAD7-44D8-BBD7-CCE9431645EC}">
+                        <a14:shadowObscured xmlns:a14="http://schemas.microsoft.com/office/drawing/2010/main"/>
+                      </a:ext>
+                    </a:extLst>
+                  </pic:spPr>
+                </pic:pic>
+              </a:graphicData>
+            </a:graphic>
+          </wp:inline>
+        </w:drawing>
+      </w:r>
+    </w:p>
+    <w:p>
+      <w:pPr>
+        <w:pStyle w:val="af5"/>
+        <w:jc w:val="center"/>
+        <w:rPr>
+          <w:i w:val="0"/>
+          <w:iCs w:val="0"/>
+          <w:color w:val="auto"/>
+          <w:sz w:val="28"/>
+          <w:szCs w:val="28"/>
+        </w:rPr>
+      </w:pPr>
+      <w:r>
+        <w:rPr>
+          <w:i w:val="0"/>
+          <w:iCs w:val="0"/>
+          <w:color w:val="auto"/>
+          <w:sz w:val="28"/>
+          <w:szCs w:val="28"/>
+        </w:rPr>
+        <w:t xml:space="preserve">Рисунок </w:t>
+      </w:r>
+      <w:r>
+        <w:rPr>
+          <w:i w:val="0"/>
+          <w:iCs w:val="0"/>
+          <w:color w:val="auto"/>
+          <w:sz w:val="28"/>
+          <w:szCs w:val="28"/>
+        </w:rPr>
+        <w:fldChar w:fldCharType="begin"/>
+      </w:r>
+      <w:r>
+        <w:rPr>
+          <w:i w:val="0"/>
+          <w:iCs w:val="0"/>
+          <w:color w:val="auto"/>
+          <w:sz w:val="28"/>
+          <w:szCs w:val="28"/>
+        </w:rPr>
+        <w:instrText xml:space="preserve"> SEQ Рисунок \* ARABIC </w:instrText>
+      </w:r>
+      <w:r>
+        <w:rPr>
+          <w:i w:val="0"/>
+          <w:iCs w:val="0"/>
+          <w:color w:val="auto"/>
+          <w:sz w:val="28"/>
+          <w:szCs w:val="28"/>
+        </w:rPr>
+        <w:fldChar w:fldCharType="separate"/>
+      </w:r>
+      <w:r>
+        <w:rPr>
+          <w:i w:val="0"/>
+          <w:iCs w:val="0"/>
+          <w:noProof/>
+          <w:color w:val="auto"/>
+          <w:sz w:val="28"/>
+          <w:szCs w:val="28"/>
+        </w:rPr>
+        <w:t>13</w:t>
+      </w:r>
+      <w:r>
+        <w:rPr>
+          <w:i w:val="0"/>
+          <w:iCs w:val="0"/>
+          <w:color w:val="auto"/>
+          <w:sz w:val="28"/>
+          <w:szCs w:val="28"/>
+        </w:rPr>
+        <w:fldChar w:fldCharType="end"/>
+      </w:r>
+      <w:r>
+        <w:rPr>
+          <w:i w:val="0"/>
+          <w:iCs w:val="0"/>
+          <w:color w:val="auto"/>
+          <w:sz w:val="28"/>
+          <w:szCs w:val="28"/>
+        </w:rPr>
+        <w:t xml:space="preserve">. Пример использования функции </w:t>
+      </w:r>
+      <w:proofErr w:type="gramStart"/>
+      <w:r>
+        <w:rPr>
+          <w:i w:val="0"/>
+          <w:iCs w:val="0"/>
+          <w:color w:val="auto"/>
+          <w:sz w:val="28"/>
+          <w:szCs w:val="28"/>
+          <w:lang w:val="en-US"/>
+        </w:rPr>
+        <w:t>split</w:t>
+      </w:r>
+      <w:r>
+        <w:rPr>
+          <w:i w:val="0"/>
+          <w:iCs w:val="0"/>
+          <w:color w:val="auto"/>
+          <w:sz w:val="28"/>
+          <w:szCs w:val="28"/>
+        </w:rPr>
+        <w:t>(</w:t>
+      </w:r>
+      <w:proofErr w:type="gramEnd"/>
+      <w:r>
+        <w:rPr>
+          <w:i w:val="0"/>
+          <w:iCs w:val="0"/>
+          <w:color w:val="auto"/>
+          <w:sz w:val="28"/>
+          <w:szCs w:val="28"/>
+        </w:rPr>
+        <w:t>)</w:t>
+      </w:r>
+    </w:p>
+    <w:p>
+      <w:r>
+        <w:t xml:space="preserve">Существуют также варианты </w:t>
+      </w:r>
+      <w:proofErr w:type="spellStart"/>
+      <w:r>
+        <w:t>токенизаторов</w:t>
+      </w:r>
+      <w:proofErr w:type="spellEnd"/>
+      <w:r>
+        <w:t xml:space="preserve"> слов, которые имеют дополнительные правила пунктуации. С таким </w:t>
+      </w:r>
+      <w:proofErr w:type="spellStart"/>
+      <w:r>
+        <w:t>токенизатором</w:t>
+      </w:r>
+      <w:proofErr w:type="spellEnd"/>
+      <w:r>
+        <w:t xml:space="preserve"> мы можем получить несколько довольно больших «словарей», где словарь определяется общим количеством независимых токенов, которые есть в нашем корпусе. Каждому слову присваивается идентификатор, начиная с 0 и заканчивая размером словаря. Модель использует эти идентификаторы для идентификации каждого слова. Если мы хотим полностью покрыть язык </w:t>
+      </w:r>
+      <w:proofErr w:type="spellStart"/>
+      <w:r>
+        <w:t>токенизатором</w:t>
+      </w:r>
+      <w:proofErr w:type="spellEnd"/>
+      <w:r>
+        <w:t xml:space="preserve"> на основе слов, нам понадобится идентификатор для каждого слова в языке, что создаст огромное количество токенов. Например, в </w:t>
+      </w:r>
+      <w:r>
+        <w:lastRenderedPageBreak/>
+        <w:t>английском языке более 500 000 слов, поэтому для построения карты от каждого слова к входному идентификатору нам нужно отслеживать такое количество идентификаторов. Кроме того, такие слова, как «</w:t>
+      </w:r>
+      <w:r>
+        <w:rPr>
+          <w:lang w:val="en-US"/>
+        </w:rPr>
+        <w:t>dog</w:t>
+      </w:r>
+      <w:r>
+        <w:t>»</w:t>
+      </w:r>
+      <w:r>
+        <w:t xml:space="preserve"> </w:t>
+      </w:r>
+      <w:r>
+        <w:t>(</w:t>
+      </w:r>
+      <w:r>
+        <w:t>собака</w:t>
+      </w:r>
+      <w:r>
+        <w:t>)</w:t>
+      </w:r>
+      <w:r>
+        <w:t>, представлены иначе, чем такие слова, как «</w:t>
+      </w:r>
+      <w:r>
+        <w:rPr>
+          <w:lang w:val="en-US"/>
+        </w:rPr>
+        <w:t>dogs</w:t>
+      </w:r>
+      <w:r>
+        <w:t>»</w:t>
+      </w:r>
+      <w:r>
+        <w:t xml:space="preserve"> (собаки)</w:t>
+      </w:r>
+      <w:r>
+        <w:t>, и модель изначально не сможет узнать, что «собака» и «собаки» похожи: она идентифицирует эти два слова как несвязанные. Наконец, нам нужен специальный токен для представления слов, которых нет в нашем словаре, часто представленный как «[UNK]» или «</w:t>
+      </w:r>
+      <w:proofErr w:type="gramStart"/>
+      <w:r>
+        <w:t>».Цель</w:t>
+      </w:r>
+      <w:proofErr w:type="gramEnd"/>
+      <w:r>
+        <w:t xml:space="preserve"> при создании словаря состоит в том, чтобы сделать это таким образом, чтобы </w:t>
+      </w:r>
+      <w:proofErr w:type="spellStart"/>
+      <w:r>
+        <w:t>токенизатор</w:t>
+      </w:r>
+      <w:proofErr w:type="spellEnd"/>
+      <w:r>
+        <w:t xml:space="preserve"> размечал как можно меньше слов в неизвестный токен. Один из способов уменьшить количество неизвестных токенов — перейти на один уровень глубже, используя </w:t>
+      </w:r>
+      <w:proofErr w:type="spellStart"/>
+      <w:r>
+        <w:t>токенизатор</w:t>
+      </w:r>
+      <w:proofErr w:type="spellEnd"/>
+      <w:r>
+        <w:t xml:space="preserve"> на основе символов.</w:t>
+      </w:r>
+    </w:p>
+    <w:p>
+      <w:proofErr w:type="spellStart"/>
+      <w:r>
+        <w:t>Токенизаторы</w:t>
+      </w:r>
+      <w:proofErr w:type="spellEnd"/>
+      <w:r>
+        <w:t xml:space="preserve"> на основе символов разбивают текст на символы, а не на слова. Это </w:t>
+      </w:r>
+      <w:r>
+        <w:t>дает</w:t>
+      </w:r>
+      <w:r>
+        <w:t xml:space="preserve"> два основных преимущества: </w:t>
+      </w:r>
+    </w:p>
+    <w:p>
+      <w:pPr>
+        <w:pStyle w:val="af4"/>
+        <w:numPr>
+          <w:ilvl w:val="0"/>
+          <w:numId w:val="16"/>
+        </w:numPr>
+      </w:pPr>
+      <w:r>
+        <w:t xml:space="preserve">Словарный запас намного меньше. </w:t>
+      </w:r>
+    </w:p>
+    <w:p>
+      <w:pPr>
+        <w:pStyle w:val="af4"/>
+        <w:numPr>
+          <w:ilvl w:val="0"/>
+          <w:numId w:val="16"/>
+        </w:numPr>
+      </w:pPr>
+      <w:proofErr w:type="spellStart"/>
+      <w:r>
+        <w:t>Внесловарных</w:t>
+      </w:r>
+      <w:proofErr w:type="spellEnd"/>
+      <w:r>
+        <w:t xml:space="preserve"> (неизвестных) токенов намного меньше, так как каждое слово может быть построено из </w:t>
+      </w:r>
+      <w:r>
+        <w:t xml:space="preserve">конечного числа </w:t>
+      </w:r>
+      <w:r>
+        <w:t>символов.</w:t>
+      </w:r>
+    </w:p>
+    <w:p>
+      <w:r>
+        <w:t>Но и здесь возникают некоторые вопросы относительно пробелов и пунктуации</w:t>
+      </w:r>
+      <w:r>
+        <w:t>.</w:t>
+      </w:r>
+    </w:p>
+    <w:p>
+      <w:pPr>
+        <w:keepNext/>
+        <w:ind w:firstLine="0"/>
+      </w:pPr>
+      <w:r>
+        <w:rPr>
+          <w:noProof/>
+        </w:rPr>
+        <w:drawing>
+          <wp:inline distT="0" distB="0" distL="0" distR="0" wp14:anchorId="14E99596" wp14:editId="2E7BC0C5">
+            <wp:extent cx="5940425" cy="574675"/>
+            <wp:effectExtent l="0" t="0" r="3175" b="0"/>
+            <wp:docPr id="15" name="Рисунок 15"/>
+            <wp:cNvGraphicFramePr>
+              <a:graphicFrameLocks xmlns:a="http://schemas.openxmlformats.org/drawingml/2006/main" noChangeAspect="1"/>
+            </wp:cNvGraphicFramePr>
+            <a:graphic xmlns:a="http://schemas.openxmlformats.org/drawingml/2006/main">
+              <a:graphicData uri="http://schemas.openxmlformats.org/drawingml/2006/picture">
+                <pic:pic xmlns:pic="http://schemas.openxmlformats.org/drawingml/2006/picture">
+                  <pic:nvPicPr>
+                    <pic:cNvPr id="15" name="Рисунок 15"/>
+                    <pic:cNvPicPr/>
+                  </pic:nvPicPr>
+                  <pic:blipFill>
+                    <a:blip r:embed="rId27" cstate="print">
+                      <a:extLst>
+                        <a:ext uri="{28A0092B-C50C-407E-A947-70E740481C1C}">
+                          <a14:useLocalDpi xmlns:a14="http://schemas.microsoft.com/office/drawing/2010/main" val="0"/>
+                        </a:ext>
+                        <a:ext uri="{96DAC541-7B7A-43D3-8B79-37D633B846F1}">
+                          <asvg:svgBlip xmlns:asvg="http://schemas.microsoft.com/office/drawing/2016/SVG/main" r:embed="rId28"/>
+                        </a:ext>
+                      </a:extLst>
+                    </a:blip>
+                    <a:stretch>
+                      <a:fillRect/>
+                    </a:stretch>
+                  </pic:blipFill>
+                  <pic:spPr>
+                    <a:xfrm>
+                      <a:off x="0" y="0"/>
+                      <a:ext cx="5940425" cy="574675"/>
+                    </a:xfrm>
+                    <a:prstGeom prst="rect">
+                      <a:avLst/>
+                    </a:prstGeom>
+                  </pic:spPr>
+                </pic:pic>
+              </a:graphicData>
+            </a:graphic>
+          </wp:inline>
+        </w:drawing>
+      </w:r>
+    </w:p>
+    <w:p>
+      <w:pPr>
+        <w:pStyle w:val="af5"/>
+        <w:jc w:val="center"/>
+        <w:rPr>
+          <w:i w:val="0"/>
+          <w:iCs w:val="0"/>
+          <w:color w:val="auto"/>
+          <w:sz w:val="28"/>
+          <w:szCs w:val="28"/>
+        </w:rPr>
+      </w:pPr>
+      <w:r>
+        <w:rPr>
+          <w:i w:val="0"/>
+          <w:iCs w:val="0"/>
+          <w:color w:val="auto"/>
+          <w:sz w:val="28"/>
+          <w:szCs w:val="28"/>
+        </w:rPr>
+        <w:t xml:space="preserve">Рисунок </w:t>
+      </w:r>
+      <w:r>
+        <w:rPr>
+          <w:i w:val="0"/>
+          <w:iCs w:val="0"/>
+          <w:color w:val="auto"/>
+          <w:sz w:val="28"/>
+          <w:szCs w:val="28"/>
+        </w:rPr>
+        <w:fldChar w:fldCharType="begin"/>
+      </w:r>
+      <w:r>
+        <w:rPr>
+          <w:i w:val="0"/>
+          <w:iCs w:val="0"/>
+          <w:color w:val="auto"/>
+          <w:sz w:val="28"/>
+          <w:szCs w:val="28"/>
+        </w:rPr>
+        <w:instrText xml:space="preserve"> SEQ Рисунок \* ARABIC </w:instrText>
+      </w:r>
+      <w:r>
+        <w:rPr>
+          <w:i w:val="0"/>
+          <w:iCs w:val="0"/>
+          <w:color w:val="auto"/>
+          <w:sz w:val="28"/>
+          <w:szCs w:val="28"/>
+        </w:rPr>
+        <w:fldChar w:fldCharType="separate"/>
+      </w:r>
+      <w:r>
+        <w:rPr>
+          <w:i w:val="0"/>
+          <w:iCs w:val="0"/>
+          <w:noProof/>
+          <w:color w:val="auto"/>
+          <w:sz w:val="28"/>
+          <w:szCs w:val="28"/>
+        </w:rPr>
+        <w:t>14</w:t>
+      </w:r>
+      <w:r>
+        <w:rPr>
+          <w:i w:val="0"/>
+          <w:iCs w:val="0"/>
+          <w:color w:val="auto"/>
+          <w:sz w:val="28"/>
+          <w:szCs w:val="28"/>
+        </w:rPr>
+        <w:fldChar w:fldCharType="end"/>
+      </w:r>
+      <w:r>
+        <w:rPr>
+          <w:i w:val="0"/>
+          <w:iCs w:val="0"/>
+          <w:color w:val="auto"/>
+          <w:sz w:val="28"/>
+          <w:szCs w:val="28"/>
+        </w:rPr>
+        <w:t xml:space="preserve">. Пример </w:t>
+      </w:r>
+      <w:proofErr w:type="spellStart"/>
+      <w:r>
+        <w:rPr>
+          <w:i w:val="0"/>
+          <w:iCs w:val="0"/>
+          <w:color w:val="auto"/>
+          <w:sz w:val="28"/>
+          <w:szCs w:val="28"/>
+        </w:rPr>
+        <w:t>токенизации</w:t>
+      </w:r>
+      <w:proofErr w:type="spellEnd"/>
+      <w:r>
+        <w:rPr>
+          <w:i w:val="0"/>
+          <w:iCs w:val="0"/>
+          <w:color w:val="auto"/>
+          <w:sz w:val="28"/>
+          <w:szCs w:val="28"/>
+        </w:rPr>
+        <w:t xml:space="preserve"> на основе символов</w:t>
+      </w:r>
+    </w:p>
+    <w:p>
+      <w:r>
+        <w:t xml:space="preserve">Этот подход тоже не идеален. Поскольку представление теперь основано на символах, а не на словах, можно утверждать, что интуитивно оно менее значимо: каждый символ сам по себе мало что значит, тогда как со словами это </w:t>
+      </w:r>
+      <w:r>
+        <w:t xml:space="preserve">не </w:t>
+      </w:r>
+      <w:r>
+        <w:t xml:space="preserve">так. Однако это снова зависит от языка; в китайском, например, каждый иероглиф несет больше информации, чем </w:t>
+      </w:r>
+      <w:r>
+        <w:t>символ</w:t>
+      </w:r>
+      <w:r>
+        <w:t xml:space="preserve"> в </w:t>
+      </w:r>
+      <w:r>
+        <w:lastRenderedPageBreak/>
+        <w:t xml:space="preserve">латинском языке. Еще одна вещь, которую следует учитывать, это то, что мы получим очень большое количество токенов, которые будут обрабатываться нашей моделью: в то время как слово будет только одним токеном </w:t>
+      </w:r>
+      <w:r>
+        <w:t xml:space="preserve">при использовании </w:t>
+      </w:r>
+      <w:proofErr w:type="spellStart"/>
+      <w:r>
+        <w:t>токенизатор</w:t>
+      </w:r>
+      <w:r>
+        <w:t>а</w:t>
+      </w:r>
+      <w:proofErr w:type="spellEnd"/>
+      <w:r>
+        <w:t xml:space="preserve"> на основе слов, оно может легко превратиться в </w:t>
+      </w:r>
+      <w:r>
+        <w:t>несколько токенов</w:t>
+      </w:r>
+      <w:r>
+        <w:t xml:space="preserve"> при преобразовании в символы. Чтобы получить лучшее из обоих </w:t>
+      </w:r>
+      <w:r>
+        <w:t>способов</w:t>
+      </w:r>
+      <w:r>
+        <w:t xml:space="preserve">, мы можем использовать третий метод, который объединяет два подхода: </w:t>
+      </w:r>
+      <w:proofErr w:type="spellStart"/>
+      <w:r>
+        <w:t>токенизацию</w:t>
+      </w:r>
+      <w:proofErr w:type="spellEnd"/>
+      <w:r>
+        <w:t xml:space="preserve"> </w:t>
+      </w:r>
+      <w:r>
+        <w:t xml:space="preserve">по </w:t>
+      </w:r>
+      <w:proofErr w:type="spellStart"/>
+      <w:r>
+        <w:t>подслов</w:t>
+      </w:r>
+      <w:r>
+        <w:t>ам</w:t>
+      </w:r>
+      <w:proofErr w:type="spellEnd"/>
+      <w:r>
+        <w:t>.</w:t>
+      </w:r>
+    </w:p>
+    <w:p>
+      <w:proofErr w:type="spellStart"/>
+      <w:r>
+        <w:t>Токенизация</w:t>
+      </w:r>
+      <w:proofErr w:type="spellEnd"/>
+      <w:r>
+        <w:t xml:space="preserve"> по </w:t>
+      </w:r>
+      <w:proofErr w:type="spellStart"/>
+      <w:r>
+        <w:t>подсловам</w:t>
+      </w:r>
+      <w:proofErr w:type="spellEnd"/>
+      <w:r>
+        <w:t xml:space="preserve"> основана на том принципе, что слова могут быть образованы морфемами, которые встречаются в нескольких словах. Например, на Рисунке 15 фраза «</w:t>
+      </w:r>
+      <w:r>
+        <w:rPr>
+          <w:lang w:val="en-US"/>
+        </w:rPr>
+        <w:t>Let</w:t>
+      </w:r>
+      <w:r>
+        <w:t>’</w:t>
+      </w:r>
+      <w:r>
+        <w:rPr>
+          <w:lang w:val="en-US"/>
+        </w:rPr>
+        <w:t>s</w:t>
+      </w:r>
+      <w:r>
+        <w:t xml:space="preserve"> </w:t>
+      </w:r>
+      <w:r>
+        <w:rPr>
+          <w:lang w:val="en-US"/>
+        </w:rPr>
+        <w:t>do</w:t>
+      </w:r>
+      <w:r>
+        <w:t xml:space="preserve"> </w:t>
+      </w:r>
+      <w:r>
+        <w:rPr>
+          <w:lang w:val="en-US"/>
+        </w:rPr>
+        <w:t>tokenization</w:t>
+      </w:r>
+      <w:r>
+        <w:t>!</w:t>
+      </w:r>
+      <w:r>
+        <w:t xml:space="preserve">» разделена на токены по </w:t>
+      </w:r>
+      <w:proofErr w:type="spellStart"/>
+      <w:r>
+        <w:t>подсловам</w:t>
+      </w:r>
+      <w:proofErr w:type="spellEnd"/>
+      <w:r>
+        <w:t>, и как можно заметить слово «</w:t>
+      </w:r>
+      <w:r>
+        <w:rPr>
+          <w:lang w:val="en-US"/>
+        </w:rPr>
+        <w:t>token</w:t>
+      </w:r>
+      <w:r>
+        <w:t>» отделено от суффикса, так как может участвовать в образовании других слов, так же суффикс «</w:t>
+      </w:r>
+      <w:proofErr w:type="spellStart"/>
+      <w:r>
+        <w:rPr>
+          <w:lang w:val="en-US"/>
+        </w:rPr>
+        <w:t>ization</w:t>
+      </w:r>
+      <w:proofErr w:type="spellEnd"/>
+      <w:r>
+        <w:t xml:space="preserve">» отделен, так как участвует в образовании </w:t>
+      </w:r>
+      <w:r>
+        <w:t xml:space="preserve">большого количества слов. </w:t>
+      </w:r>
+      <w:r>
+        <w:t>Это позволяет нам иметь относительно хороший охват с небольшими словарями и почти полным отсутствием неизвестных токенов.</w:t>
+      </w:r>
+    </w:p>
+    <w:p>
+      <w:pPr>
+        <w:keepNext/>
+        <w:ind w:firstLine="0"/>
+      </w:pPr>
+      <w:r>
+        <w:rPr>
+          <w:noProof/>
+        </w:rPr>
+        <w:drawing>
+          <wp:inline distT="0" distB="0" distL="0" distR="0" wp14:anchorId="08D0AA3C" wp14:editId="511B9FEF">
+            <wp:extent cx="5940425" cy="560070"/>
+            <wp:effectExtent l="0" t="0" r="3175" b="0"/>
+            <wp:docPr id="16" name="Рисунок 16"/>
+            <wp:cNvGraphicFramePr>
+              <a:graphicFrameLocks xmlns:a="http://schemas.openxmlformats.org/drawingml/2006/main" noChangeAspect="1"/>
+            </wp:cNvGraphicFramePr>
+            <a:graphic xmlns:a="http://schemas.openxmlformats.org/drawingml/2006/main">
+              <a:graphicData uri="http://schemas.openxmlformats.org/drawingml/2006/picture">
+                <pic:pic xmlns:pic="http://schemas.openxmlformats.org/drawingml/2006/picture">
+                  <pic:nvPicPr>
+                    <pic:cNvPr id="16" name="Рисунок 16"/>
+                    <pic:cNvPicPr/>
+                  </pic:nvPicPr>
+                  <pic:blipFill>
+                    <a:blip r:embed="rId29" cstate="print">
+                      <a:extLst>
+                        <a:ext uri="{28A0092B-C50C-407E-A947-70E740481C1C}">
+                          <a14:useLocalDpi xmlns:a14="http://schemas.microsoft.com/office/drawing/2010/main" val="0"/>
+                        </a:ext>
+                        <a:ext uri="{96DAC541-7B7A-43D3-8B79-37D633B846F1}">
+                          <asvg:svgBlip xmlns:asvg="http://schemas.microsoft.com/office/drawing/2016/SVG/main" r:embed="rId30"/>
+                        </a:ext>
+                      </a:extLst>
+                    </a:blip>
+                    <a:stretch>
+                      <a:fillRect/>
+                    </a:stretch>
+                  </pic:blipFill>
+                  <pic:spPr>
+                    <a:xfrm>
+                      <a:off x="0" y="0"/>
+                      <a:ext cx="5940425" cy="560070"/>
+                    </a:xfrm>
+                    <a:prstGeom prst="rect">
+                      <a:avLst/>
+                    </a:prstGeom>
+                  </pic:spPr>
+                </pic:pic>
+              </a:graphicData>
+            </a:graphic>
+          </wp:inline>
+        </w:drawing>
+      </w:r>
+    </w:p>
+    <w:p>
+      <w:pPr>
+        <w:pStyle w:val="af5"/>
+        <w:jc w:val="center"/>
+        <w:rPr>
+          <w:i w:val="0"/>
+          <w:iCs w:val="0"/>
+          <w:color w:val="auto"/>
+          <w:sz w:val="28"/>
+          <w:szCs w:val="28"/>
+        </w:rPr>
+      </w:pPr>
+      <w:r>
+        <w:rPr>
+          <w:i w:val="0"/>
+          <w:iCs w:val="0"/>
+          <w:color w:val="auto"/>
+          <w:sz w:val="28"/>
+          <w:szCs w:val="28"/>
+        </w:rPr>
+        <w:t xml:space="preserve">Рисунок </w:t>
+      </w:r>
+      <w:r>
+        <w:rPr>
+          <w:i w:val="0"/>
+          <w:iCs w:val="0"/>
+          <w:color w:val="auto"/>
+          <w:sz w:val="28"/>
+          <w:szCs w:val="28"/>
+        </w:rPr>
+        <w:fldChar w:fldCharType="begin"/>
+      </w:r>
+      <w:r>
+        <w:rPr>
+          <w:i w:val="0"/>
+          <w:iCs w:val="0"/>
+          <w:color w:val="auto"/>
+          <w:sz w:val="28"/>
+          <w:szCs w:val="28"/>
+        </w:rPr>
+        <w:instrText xml:space="preserve"> SEQ Рисунок \* ARABIC </w:instrText>
+      </w:r>
+      <w:r>
+        <w:rPr>
+          <w:i w:val="0"/>
+          <w:iCs w:val="0"/>
+          <w:color w:val="auto"/>
+          <w:sz w:val="28"/>
+          <w:szCs w:val="28"/>
+        </w:rPr>
+        <w:fldChar w:fldCharType="separate"/>
+      </w:r>
+      <w:r>
+        <w:rPr>
+          <w:i w:val="0"/>
+          <w:iCs w:val="0"/>
+          <w:noProof/>
+          <w:color w:val="auto"/>
+          <w:sz w:val="28"/>
+          <w:szCs w:val="28"/>
+        </w:rPr>
+        <w:t>15</w:t>
+      </w:r>
+      <w:r>
+        <w:rPr>
+          <w:i w:val="0"/>
+          <w:iCs w:val="0"/>
+          <w:color w:val="auto"/>
+          <w:sz w:val="28"/>
+          <w:szCs w:val="28"/>
+        </w:rPr>
+        <w:fldChar w:fldCharType="end"/>
+      </w:r>
+      <w:r>
+        <w:rPr>
+          <w:i w:val="0"/>
+          <w:iCs w:val="0"/>
+          <w:color w:val="auto"/>
+          <w:sz w:val="28"/>
+          <w:szCs w:val="28"/>
+        </w:rPr>
+        <w:t xml:space="preserve">. </w:t>
+      </w:r>
+      <w:proofErr w:type="spellStart"/>
+      <w:r>
+        <w:rPr>
+          <w:i w:val="0"/>
+          <w:iCs w:val="0"/>
+          <w:color w:val="auto"/>
+          <w:sz w:val="28"/>
+          <w:szCs w:val="28"/>
+        </w:rPr>
+        <w:t>Токенизация</w:t>
+      </w:r>
+      <w:proofErr w:type="spellEnd"/>
+      <w:r>
+        <w:rPr>
+          <w:i w:val="0"/>
+          <w:iCs w:val="0"/>
+          <w:color w:val="auto"/>
+          <w:sz w:val="28"/>
+          <w:szCs w:val="28"/>
+        </w:rPr>
+        <w:t xml:space="preserve"> по </w:t>
+      </w:r>
+      <w:proofErr w:type="spellStart"/>
+      <w:r>
+        <w:rPr>
+          <w:i w:val="0"/>
+          <w:iCs w:val="0"/>
+          <w:color w:val="auto"/>
+          <w:sz w:val="28"/>
+          <w:szCs w:val="28"/>
+        </w:rPr>
+        <w:t>подсловам</w:t>
+      </w:r>
+      <w:proofErr w:type="spellEnd"/>
+    </w:p>
+    <w:p>
+      <w:r>
+        <w:t>Этот подход особенно полезен в агглютинативных языках, таких как турецкий</w:t>
+      </w:r>
+      <w:r>
+        <w:t xml:space="preserve"> или русский</w:t>
+      </w:r>
+      <w:r>
+        <w:t xml:space="preserve">, где вы можете образовывать (почти) произвольно длинные сложные слова, соединяя </w:t>
+      </w:r>
+      <w:proofErr w:type="spellStart"/>
+      <w:r>
+        <w:t>подслова</w:t>
+      </w:r>
+      <w:proofErr w:type="spellEnd"/>
+      <w:r>
+        <w:t>.</w:t>
+      </w:r>
+      <w:r>
+        <w:t xml:space="preserve"> </w:t>
+      </w:r>
+      <w:r>
+        <w:t xml:space="preserve">Неудивительно, что существует гораздо больше </w:t>
+      </w:r>
+      <w:r>
+        <w:t xml:space="preserve">методик </w:t>
+      </w:r>
+      <w:proofErr w:type="spellStart"/>
+      <w:r>
+        <w:t>токенизации</w:t>
+      </w:r>
+      <w:proofErr w:type="spellEnd"/>
+      <w:r>
+        <w:t xml:space="preserve">. Вот некоторые из них: </w:t>
+      </w:r>
+    </w:p>
+    <w:p>
+      <w:pPr>
+        <w:pStyle w:val="af4"/>
+        <w:numPr>
+          <w:ilvl w:val="0"/>
+          <w:numId w:val="17"/>
+        </w:numPr>
+      </w:pPr>
+      <w:r>
+        <w:t xml:space="preserve">BPE на уровне байтов, используется в GPT-2 </w:t>
+      </w:r>
+    </w:p>
+    <w:p>
+      <w:pPr>
+        <w:pStyle w:val="af4"/>
+        <w:numPr>
+          <w:ilvl w:val="0"/>
+          <w:numId w:val="17"/>
+        </w:numPr>
+      </w:pPr>
+      <w:proofErr w:type="spellStart"/>
+      <w:r>
+        <w:t>WordPiece</w:t>
+      </w:r>
+      <w:proofErr w:type="spellEnd"/>
+      <w:r>
+        <w:t xml:space="preserve">, используется в BERT </w:t>
+      </w:r>
+    </w:p>
+    <w:p>
+      <w:pPr>
+        <w:pStyle w:val="af4"/>
+        <w:numPr>
+          <w:ilvl w:val="0"/>
+          <w:numId w:val="17"/>
+        </w:numPr>
+      </w:pPr>
+      <w:proofErr w:type="spellStart"/>
+      <w:r>
+        <w:t>SentencePiece</w:t>
+      </w:r>
+      <w:proofErr w:type="spellEnd"/>
+      <w:r>
+        <w:t xml:space="preserve"> или </w:t>
+      </w:r>
+      <w:proofErr w:type="spellStart"/>
+      <w:r>
+        <w:t>Unigram</w:t>
+      </w:r>
+      <w:proofErr w:type="spellEnd"/>
+      <w:r>
+        <w:t>, используется в нескольких многоязычных моделях.</w:t>
+      </w:r>
     </w:p>
     <w:p>
       <w:pPr>
@@ -9358,15 +10606,8 @@
       <w:bookmarkStart w:id="35" w:name="_Toc98361584"/>
       <w:bookmarkStart w:id="36" w:name="_Toc101709207"/>
       <w:r>
-        <w:t xml:space="preserve">Структура платформы для обучения </w:t>
-      </w:r>
-      <w:proofErr w:type="spellStart"/>
-      <w:r>
-        <w:t>нейросетевой</w:t>
-      </w:r>
-      <w:proofErr w:type="spellEnd"/>
-      <w:r>
-        <w:t xml:space="preserve"> модели</w:t>
+        <w:lastRenderedPageBreak/>
+        <w:t>Структура платформы для обучения нейросетевой модели</w:t>
       </w:r>
       <w:bookmarkEnd w:id="34"/>
       <w:bookmarkEnd w:id="35"/>
@@ -9374,8 +10615,357 @@
     </w:p>
     <w:p>
       <w:r>
-        <w:t>Текст рыба</w:t>
-      </w:r>
+        <w:t>Итак, ранее были описаны существующие подходы к обработке естественного языка, языковые модели, архитектура Трансформер. В данном разделе коротко опишем структуру платформы, на базе которой будет проходить обучение модели.</w:t>
+      </w:r>
+    </w:p>
+    <w:p>
+      <w:pPr>
+        <w:keepNext/>
+        <w:ind w:firstLine="0"/>
+      </w:pPr>
+      <w:r>
+        <w:rPr>
+          <w:noProof/>
+        </w:rPr>
+        <w:drawing>
+          <wp:inline distT="0" distB="0" distL="0" distR="0" wp14:anchorId="144F4E87" wp14:editId="1F7988D6">
+            <wp:extent cx="5940425" cy="2132330"/>
+            <wp:effectExtent l="0" t="0" r="3175" b="1270"/>
+            <wp:docPr id="17" name="Рисунок 17"/>
+            <wp:cNvGraphicFramePr>
+              <a:graphicFrameLocks xmlns:a="http://schemas.openxmlformats.org/drawingml/2006/main" noChangeAspect="1"/>
+            </wp:cNvGraphicFramePr>
+            <a:graphic xmlns:a="http://schemas.openxmlformats.org/drawingml/2006/main">
+              <a:graphicData uri="http://schemas.openxmlformats.org/drawingml/2006/picture">
+                <pic:pic xmlns:pic="http://schemas.openxmlformats.org/drawingml/2006/picture">
+                  <pic:nvPicPr>
+                    <pic:cNvPr id="17" name="Рисунок 17"/>
+                    <pic:cNvPicPr/>
+                  </pic:nvPicPr>
+                  <pic:blipFill>
+                    <a:blip r:embed="rId31" cstate="print">
+                      <a:extLst>
+                        <a:ext uri="{28A0092B-C50C-407E-A947-70E740481C1C}">
+                          <a14:useLocalDpi xmlns:a14="http://schemas.microsoft.com/office/drawing/2010/main" val="0"/>
+                        </a:ext>
+                        <a:ext uri="{96DAC541-7B7A-43D3-8B79-37D633B846F1}">
+                          <asvg:svgBlip xmlns:asvg="http://schemas.microsoft.com/office/drawing/2016/SVG/main" r:embed="rId32"/>
+                        </a:ext>
+                      </a:extLst>
+                    </a:blip>
+                    <a:stretch>
+                      <a:fillRect/>
+                    </a:stretch>
+                  </pic:blipFill>
+                  <pic:spPr>
+                    <a:xfrm>
+                      <a:off x="0" y="0"/>
+                      <a:ext cx="5940425" cy="2132330"/>
+                    </a:xfrm>
+                    <a:prstGeom prst="rect">
+                      <a:avLst/>
+                    </a:prstGeom>
+                  </pic:spPr>
+                </pic:pic>
+              </a:graphicData>
+            </a:graphic>
+          </wp:inline>
+        </w:drawing>
+      </w:r>
+    </w:p>
+    <w:p>
+      <w:pPr>
+        <w:pStyle w:val="af5"/>
+        <w:jc w:val="center"/>
+        <w:rPr>
+          <w:i w:val="0"/>
+          <w:iCs w:val="0"/>
+          <w:color w:val="auto"/>
+          <w:sz w:val="28"/>
+          <w:szCs w:val="28"/>
+        </w:rPr>
+      </w:pPr>
+      <w:r>
+        <w:rPr>
+          <w:i w:val="0"/>
+          <w:iCs w:val="0"/>
+          <w:color w:val="auto"/>
+          <w:sz w:val="28"/>
+          <w:szCs w:val="28"/>
+        </w:rPr>
+        <w:t xml:space="preserve">Рисунок </w:t>
+      </w:r>
+      <w:r>
+        <w:rPr>
+          <w:i w:val="0"/>
+          <w:iCs w:val="0"/>
+          <w:color w:val="auto"/>
+          <w:sz w:val="28"/>
+          <w:szCs w:val="28"/>
+        </w:rPr>
+        <w:fldChar w:fldCharType="begin"/>
+      </w:r>
+      <w:r>
+        <w:rPr>
+          <w:i w:val="0"/>
+          <w:iCs w:val="0"/>
+          <w:color w:val="auto"/>
+          <w:sz w:val="28"/>
+          <w:szCs w:val="28"/>
+        </w:rPr>
+        <w:instrText xml:space="preserve"> SEQ Рисунок \* ARABIC </w:instrText>
+      </w:r>
+      <w:r>
+        <w:rPr>
+          <w:i w:val="0"/>
+          <w:iCs w:val="0"/>
+          <w:color w:val="auto"/>
+          <w:sz w:val="28"/>
+          <w:szCs w:val="28"/>
+        </w:rPr>
+        <w:fldChar w:fldCharType="separate"/>
+      </w:r>
+      <w:r>
+        <w:rPr>
+          <w:i w:val="0"/>
+          <w:iCs w:val="0"/>
+          <w:noProof/>
+          <w:color w:val="auto"/>
+          <w:sz w:val="28"/>
+          <w:szCs w:val="28"/>
+        </w:rPr>
+        <w:t>16</w:t>
+      </w:r>
+      <w:r>
+        <w:rPr>
+          <w:i w:val="0"/>
+          <w:iCs w:val="0"/>
+          <w:color w:val="auto"/>
+          <w:sz w:val="28"/>
+          <w:szCs w:val="28"/>
+        </w:rPr>
+        <w:fldChar w:fldCharType="end"/>
+      </w:r>
+      <w:r>
+        <w:rPr>
+          <w:i w:val="0"/>
+          <w:iCs w:val="0"/>
+          <w:color w:val="auto"/>
+          <w:sz w:val="28"/>
+          <w:szCs w:val="28"/>
+        </w:rPr>
+        <w:t>. Конве</w:t>
+      </w:r>
+      <w:r>
+        <w:rPr>
+          <w:i w:val="0"/>
+          <w:iCs w:val="0"/>
+          <w:color w:val="auto"/>
+          <w:sz w:val="28"/>
+          <w:szCs w:val="28"/>
+        </w:rPr>
+        <w:t>й</w:t>
+      </w:r>
+      <w:r>
+        <w:rPr>
+          <w:i w:val="0"/>
+          <w:iCs w:val="0"/>
+          <w:color w:val="auto"/>
+          <w:sz w:val="28"/>
+          <w:szCs w:val="28"/>
+        </w:rPr>
+        <w:t>ер для обработки естественного языка</w:t>
+      </w:r>
+    </w:p>
+    <w:p>
+      <w:r>
+        <w:t xml:space="preserve">В качестве основного языка разработки был выбран </w:t>
+      </w:r>
+      <w:r>
+        <w:rPr>
+          <w:lang w:val="en-US"/>
+        </w:rPr>
+        <w:t>Python</w:t>
+      </w:r>
+      <w:r>
+        <w:t xml:space="preserve"> 3.7 </w:t>
+      </w:r>
+      <w:r>
+        <w:t>ввиду наличия огромного количества библиотек и фреймворков для машинного обучения, построения нейронных сетей и обработки естественного языка, далее опишем данные библиотеки и фреймворки.</w:t>
+      </w:r>
+    </w:p>
+    <w:p>
+      <w:proofErr w:type="spellStart"/>
+      <w:r>
+        <w:rPr>
+          <w:lang w:val="en-US"/>
+        </w:rPr>
+        <w:t>PyTorch</w:t>
+      </w:r>
+      <w:proofErr w:type="spellEnd"/>
+      <w:r>
+        <w:t xml:space="preserve"> </w:t>
+      </w:r>
+      <w:r>
+        <w:t>–</w:t>
+      </w:r>
+      <w:r>
+        <w:t xml:space="preserve"> </w:t>
+      </w:r>
+      <w:r>
+        <w:t>библиотека для глубо</w:t>
+      </w:r>
+      <w:r>
+        <w:t>ко</w:t>
+      </w:r>
+      <w:r>
+        <w:t>го машинного обучения</w:t>
+      </w:r>
+      <w:r>
+        <w:t xml:space="preserve">. Отличительная черта данной библиотеки поддержка технологии вычислений </w:t>
+      </w:r>
+      <w:r>
+        <w:rPr>
+          <w:lang w:val="en-US"/>
+        </w:rPr>
+        <w:t>CUDA</w:t>
+      </w:r>
+      <w:r>
+        <w:t xml:space="preserve">, которая позволят ускорить процесс обучения с помощью видеокарт </w:t>
+      </w:r>
+      <w:proofErr w:type="spellStart"/>
+      <w:r>
+        <w:rPr>
+          <w:lang w:val="en-US"/>
+        </w:rPr>
+        <w:t>Nvidea</w:t>
+      </w:r>
+      <w:proofErr w:type="spellEnd"/>
+      <w:r>
+        <w:t>.</w:t>
+      </w:r>
+    </w:p>
+    <w:p>
+      <w:proofErr w:type="spellStart"/>
+      <w:r>
+        <w:t>scikit-learn</w:t>
+      </w:r>
+      <w:proofErr w:type="spellEnd"/>
+      <w:r>
+        <w:t xml:space="preserve"> – </w:t>
+      </w:r>
+      <w:r>
+        <w:t>библиотека,</w:t>
+      </w:r>
+      <w:r>
+        <w:t xml:space="preserve"> предоставляющая удобные инструменты для машинного обучения</w:t>
+      </w:r>
+      <w:r>
+        <w:t xml:space="preserve"> и анализа данных.</w:t>
+      </w:r>
+    </w:p>
+    <w:p>
+      <w:r>
+        <w:rPr>
+          <w:lang w:val="en-US"/>
+        </w:rPr>
+        <w:t>Transformers</w:t>
+      </w:r>
+      <w:r>
+        <w:t xml:space="preserve"> – </w:t>
+      </w:r>
+      <w:r>
+        <w:t xml:space="preserve">библиотека для </w:t>
+      </w:r>
+      <w:r>
+        <w:rPr>
+          <w:lang w:val="en-US"/>
+        </w:rPr>
+        <w:t>Python</w:t>
+      </w:r>
+      <w:r>
+        <w:t xml:space="preserve"> </w:t>
+      </w:r>
+      <w:r>
+        <w:t xml:space="preserve">которая предоставляет тысячи </w:t>
+      </w:r>
+      <w:proofErr w:type="spellStart"/>
+      <w:r>
+        <w:t>предобученных</w:t>
+      </w:r>
+      <w:proofErr w:type="spellEnd"/>
+      <w:r>
+        <w:t xml:space="preserve"> моделей, для решения задач в области обработки естественного языка, изображений, а так же последовательностей, таких как текст, видео и аудио. </w:t>
+      </w:r>
+      <w:proofErr w:type="spellStart"/>
+      <w:r>
+        <w:t>Предобученные</w:t>
+      </w:r>
+      <w:proofErr w:type="spellEnd"/>
+      <w:r>
+        <w:t xml:space="preserve"> модели представляют из себя обыкновенные модели </w:t>
+      </w:r>
+      <w:proofErr w:type="spellStart"/>
+      <w:r>
+        <w:rPr>
+          <w:lang w:val="en-US"/>
+        </w:rPr>
+        <w:t>PyTorch</w:t>
+      </w:r>
+      <w:proofErr w:type="spellEnd"/>
+      <w:r>
+        <w:t xml:space="preserve"> </w:t>
+      </w:r>
+      <w:r>
+        <w:t xml:space="preserve">или </w:t>
+      </w:r>
+      <w:r>
+        <w:rPr>
+          <w:lang w:val="en-US"/>
+        </w:rPr>
+        <w:t>TensorFlow</w:t>
+      </w:r>
+      <w:r>
+        <w:t>.</w:t>
+      </w:r>
+    </w:p>
+    <w:p>
+      <w:proofErr w:type="spellStart"/>
+      <w:r>
+        <w:lastRenderedPageBreak/>
+        <w:t>Tokenizers</w:t>
+      </w:r>
+      <w:proofErr w:type="spellEnd"/>
+      <w:r>
+        <w:t xml:space="preserve"> – </w:t>
+      </w:r>
+      <w:r>
+        <w:t xml:space="preserve">библиотека, включающая в себя реализации самых распространённых на сегодняшний день </w:t>
+      </w:r>
+      <w:proofErr w:type="spellStart"/>
+      <w:r>
+        <w:t>токенизаторов</w:t>
+      </w:r>
+      <w:proofErr w:type="spellEnd"/>
+      <w:r>
+        <w:t xml:space="preserve">. Используется в библиотеке </w:t>
+      </w:r>
+      <w:r>
+        <w:rPr>
+          <w:lang w:val="en-US"/>
+        </w:rPr>
+        <w:t>Transformers</w:t>
+      </w:r>
+      <w:r>
+        <w:t>.</w:t>
+      </w:r>
+    </w:p>
+    <w:p>
+      <w:pPr>
+        <w:rPr>
+          <w:lang w:val="en-US"/>
+        </w:rPr>
+      </w:pPr>
     </w:p>
     <w:p>
       <w:pPr>
@@ -9424,15 +11014,7 @@
       <w:bookmarkStart w:id="44" w:name="_Toc98361587"/>
       <w:bookmarkStart w:id="45" w:name="_Toc101709210"/>
       <w:r>
-        <w:t xml:space="preserve">Реализация платформы для обучения </w:t>
-      </w:r>
-      <w:proofErr w:type="spellStart"/>
-      <w:r>
-        <w:t>нейросетевой</w:t>
-      </w:r>
-      <w:proofErr w:type="spellEnd"/>
-      <w:r>
-        <w:t xml:space="preserve"> модели</w:t>
+        <w:t>Реализация платформы для обучения нейросетевой модели</w:t>
       </w:r>
       <w:bookmarkEnd w:id="43"/>
       <w:bookmarkEnd w:id="44"/>
@@ -9886,7 +11468,7 @@
       </w:sdtContent>
     </w:sdt>
     <w:sectPr>
-      <w:footerReference w:type="default" r:id="rId24"/>
+      <w:footerReference w:type="default" r:id="rId33"/>
       <w:pgSz w:w="11906" w:h="16838"/>
       <w:pgMar w:top="1134" w:right="850" w:bottom="1134" w:left="1701" w:header="708" w:footer="708" w:gutter="0"/>
       <w:cols w:space="708"/>
@@ -10337,6 +11919,92 @@
     </w:lvl>
   </w:abstractNum>
   <w:abstractNum w:abstractNumId="4" w15:restartNumberingAfterBreak="0">
+    <w:nsid w:val="29974D1D"/>
+    <w:multiLevelType w:val="hybridMultilevel"/>
+    <w:tmpl w:val="13121A28"/>
+    <w:lvl w:ilvl="0" w:tplc="04190011">
+      <w:start w:val="1"/>
+      <w:numFmt w:val="decimal"/>
+      <w:lvlText w:val="%1)"/>
+      <w:lvlJc w:val="left"/>
+      <w:pPr>
+        <w:ind w:left="1429" w:hanging="360"/>
+      </w:pPr>
+    </w:lvl>
+    <w:lvl w:ilvl="1" w:tplc="04190019" w:tentative="1">
+      <w:start w:val="1"/>
+      <w:numFmt w:val="lowerLetter"/>
+      <w:lvlText w:val="%2."/>
+      <w:lvlJc w:val="left"/>
+      <w:pPr>
+        <w:ind w:left="2149" w:hanging="360"/>
+      </w:pPr>
+    </w:lvl>
+    <w:lvl w:ilvl="2" w:tplc="0419001B" w:tentative="1">
+      <w:start w:val="1"/>
+      <w:numFmt w:val="lowerRoman"/>
+      <w:lvlText w:val="%3."/>
+      <w:lvlJc w:val="right"/>
+      <w:pPr>
+        <w:ind w:left="2869" w:hanging="180"/>
+      </w:pPr>
+    </w:lvl>
+    <w:lvl w:ilvl="3" w:tplc="0419000F" w:tentative="1">
+      <w:start w:val="1"/>
+      <w:numFmt w:val="decimal"/>
+      <w:lvlText w:val="%4."/>
+      <w:lvlJc w:val="left"/>
+      <w:pPr>
+        <w:ind w:left="3589" w:hanging="360"/>
+      </w:pPr>
+    </w:lvl>
+    <w:lvl w:ilvl="4" w:tplc="04190019" w:tentative="1">
+      <w:start w:val="1"/>
+      <w:numFmt w:val="lowerLetter"/>
+      <w:lvlText w:val="%5."/>
+      <w:lvlJc w:val="left"/>
+      <w:pPr>
+        <w:ind w:left="4309" w:hanging="360"/>
+      </w:pPr>
+    </w:lvl>
+    <w:lvl w:ilvl="5" w:tplc="0419001B" w:tentative="1">
+      <w:start w:val="1"/>
+      <w:numFmt w:val="lowerRoman"/>
+      <w:lvlText w:val="%6."/>
+      <w:lvlJc w:val="right"/>
+      <w:pPr>
+        <w:ind w:left="5029" w:hanging="180"/>
+      </w:pPr>
+    </w:lvl>
+    <w:lvl w:ilvl="6" w:tplc="0419000F" w:tentative="1">
+      <w:start w:val="1"/>
+      <w:numFmt w:val="decimal"/>
+      <w:lvlText w:val="%7."/>
+      <w:lvlJc w:val="left"/>
+      <w:pPr>
+        <w:ind w:left="5749" w:hanging="360"/>
+      </w:pPr>
+    </w:lvl>
+    <w:lvl w:ilvl="7" w:tplc="04190019" w:tentative="1">
+      <w:start w:val="1"/>
+      <w:numFmt w:val="lowerLetter"/>
+      <w:lvlText w:val="%8."/>
+      <w:lvlJc w:val="left"/>
+      <w:pPr>
+        <w:ind w:left="6469" w:hanging="360"/>
+      </w:pPr>
+    </w:lvl>
+    <w:lvl w:ilvl="8" w:tplc="0419001B" w:tentative="1">
+      <w:start w:val="1"/>
+      <w:numFmt w:val="lowerRoman"/>
+      <w:lvlText w:val="%9."/>
+      <w:lvlJc w:val="right"/>
+      <w:pPr>
+        <w:ind w:left="7189" w:hanging="180"/>
+      </w:pPr>
+    </w:lvl>
+  </w:abstractNum>
+  <w:abstractNum w:abstractNumId="5" w15:restartNumberingAfterBreak="0">
     <w:nsid w:val="2DC51CF4"/>
     <w:multiLevelType w:val="hybridMultilevel"/>
     <w:tmpl w:val="D702FD2A"/>
@@ -10449,7 +12117,7 @@
       </w:rPr>
     </w:lvl>
   </w:abstractNum>
-  <w:abstractNum w:abstractNumId="5" w15:restartNumberingAfterBreak="0">
+  <w:abstractNum w:abstractNumId="6" w15:restartNumberingAfterBreak="0">
     <w:nsid w:val="2F132946"/>
     <w:multiLevelType w:val="multilevel"/>
     <w:tmpl w:val="7860960A"/>
@@ -10563,7 +12231,7 @@
       </w:rPr>
     </w:lvl>
   </w:abstractNum>
-  <w:abstractNum w:abstractNumId="6" w15:restartNumberingAfterBreak="0">
+  <w:abstractNum w:abstractNumId="7" w15:restartNumberingAfterBreak="0">
     <w:nsid w:val="32384A96"/>
     <w:multiLevelType w:val="hybridMultilevel"/>
     <w:tmpl w:val="26E0CB38"/>
@@ -10649,7 +12317,7 @@
       </w:pPr>
     </w:lvl>
   </w:abstractNum>
-  <w:abstractNum w:abstractNumId="7" w15:restartNumberingAfterBreak="0">
+  <w:abstractNum w:abstractNumId="8" w15:restartNumberingAfterBreak="0">
     <w:nsid w:val="35565848"/>
     <w:multiLevelType w:val="multilevel"/>
     <w:tmpl w:val="488C8E10"/>
@@ -10771,7 +12439,7 @@
       </w:rPr>
     </w:lvl>
   </w:abstractNum>
-  <w:abstractNum w:abstractNumId="8" w15:restartNumberingAfterBreak="0">
+  <w:abstractNum w:abstractNumId="9" w15:restartNumberingAfterBreak="0">
     <w:nsid w:val="368F438A"/>
     <w:multiLevelType w:val="hybridMultilevel"/>
     <w:tmpl w:val="7DA817E0"/>
@@ -10857,7 +12525,7 @@
       </w:pPr>
     </w:lvl>
   </w:abstractNum>
-  <w:abstractNum w:abstractNumId="9" w15:restartNumberingAfterBreak="0">
+  <w:abstractNum w:abstractNumId="10" w15:restartNumberingAfterBreak="0">
     <w:nsid w:val="3DDA2084"/>
     <w:multiLevelType w:val="hybridMultilevel"/>
     <w:tmpl w:val="393284AE"/>
@@ -10943,7 +12611,7 @@
       </w:pPr>
     </w:lvl>
   </w:abstractNum>
-  <w:abstractNum w:abstractNumId="10" w15:restartNumberingAfterBreak="0">
+  <w:abstractNum w:abstractNumId="11" w15:restartNumberingAfterBreak="0">
     <w:nsid w:val="3EA1670C"/>
     <w:multiLevelType w:val="hybridMultilevel"/>
     <w:tmpl w:val="C10EE668"/>
@@ -11029,7 +12697,93 @@
       </w:pPr>
     </w:lvl>
   </w:abstractNum>
-  <w:abstractNum w:abstractNumId="11" w15:restartNumberingAfterBreak="0">
+  <w:abstractNum w:abstractNumId="12" w15:restartNumberingAfterBreak="0">
+    <w:nsid w:val="4BF534FC"/>
+    <w:multiLevelType w:val="hybridMultilevel"/>
+    <w:tmpl w:val="E43C8FAC"/>
+    <w:lvl w:ilvl="0" w:tplc="04190011">
+      <w:start w:val="1"/>
+      <w:numFmt w:val="decimal"/>
+      <w:lvlText w:val="%1)"/>
+      <w:lvlJc w:val="left"/>
+      <w:pPr>
+        <w:ind w:left="720" w:hanging="360"/>
+      </w:pPr>
+    </w:lvl>
+    <w:lvl w:ilvl="1" w:tplc="04190019" w:tentative="1">
+      <w:start w:val="1"/>
+      <w:numFmt w:val="lowerLetter"/>
+      <w:lvlText w:val="%2."/>
+      <w:lvlJc w:val="left"/>
+      <w:pPr>
+        <w:ind w:left="1440" w:hanging="360"/>
+      </w:pPr>
+    </w:lvl>
+    <w:lvl w:ilvl="2" w:tplc="0419001B" w:tentative="1">
+      <w:start w:val="1"/>
+      <w:numFmt w:val="lowerRoman"/>
+      <w:lvlText w:val="%3."/>
+      <w:lvlJc w:val="right"/>
+      <w:pPr>
+        <w:ind w:left="2160" w:hanging="180"/>
+      </w:pPr>
+    </w:lvl>
+    <w:lvl w:ilvl="3" w:tplc="0419000F" w:tentative="1">
+      <w:start w:val="1"/>
+      <w:numFmt w:val="decimal"/>
+      <w:lvlText w:val="%4."/>
+      <w:lvlJc w:val="left"/>
+      <w:pPr>
+        <w:ind w:left="2880" w:hanging="360"/>
+      </w:pPr>
+    </w:lvl>
+    <w:lvl w:ilvl="4" w:tplc="04190019" w:tentative="1">
+      <w:start w:val="1"/>
+      <w:numFmt w:val="lowerLetter"/>
+      <w:lvlText w:val="%5."/>
+      <w:lvlJc w:val="left"/>
+      <w:pPr>
+        <w:ind w:left="3600" w:hanging="360"/>
+      </w:pPr>
+    </w:lvl>
+    <w:lvl w:ilvl="5" w:tplc="0419001B" w:tentative="1">
+      <w:start w:val="1"/>
+      <w:numFmt w:val="lowerRoman"/>
+      <w:lvlText w:val="%6."/>
+      <w:lvlJc w:val="right"/>
+      <w:pPr>
+        <w:ind w:left="4320" w:hanging="180"/>
+      </w:pPr>
+    </w:lvl>
+    <w:lvl w:ilvl="6" w:tplc="0419000F" w:tentative="1">
+      <w:start w:val="1"/>
+      <w:numFmt w:val="decimal"/>
+      <w:lvlText w:val="%7."/>
+      <w:lvlJc w:val="left"/>
+      <w:pPr>
+        <w:ind w:left="5040" w:hanging="360"/>
+      </w:pPr>
+    </w:lvl>
+    <w:lvl w:ilvl="7" w:tplc="04190019" w:tentative="1">
+      <w:start w:val="1"/>
+      <w:numFmt w:val="lowerLetter"/>
+      <w:lvlText w:val="%8."/>
+      <w:lvlJc w:val="left"/>
+      <w:pPr>
+        <w:ind w:left="5760" w:hanging="360"/>
+      </w:pPr>
+    </w:lvl>
+    <w:lvl w:ilvl="8" w:tplc="0419001B" w:tentative="1">
+      <w:start w:val="1"/>
+      <w:numFmt w:val="lowerRoman"/>
+      <w:lvlText w:val="%9."/>
+      <w:lvlJc w:val="right"/>
+      <w:pPr>
+        <w:ind w:left="6480" w:hanging="180"/>
+      </w:pPr>
+    </w:lvl>
+  </w:abstractNum>
+  <w:abstractNum w:abstractNumId="13" w15:restartNumberingAfterBreak="0">
     <w:nsid w:val="51236E5A"/>
     <w:multiLevelType w:val="hybridMultilevel"/>
     <w:tmpl w:val="7458BA34"/>
@@ -11142,7 +12896,7 @@
       </w:rPr>
     </w:lvl>
   </w:abstractNum>
-  <w:abstractNum w:abstractNumId="12" w15:restartNumberingAfterBreak="0">
+  <w:abstractNum w:abstractNumId="14" w15:restartNumberingAfterBreak="0">
     <w:nsid w:val="51B66EE7"/>
     <w:multiLevelType w:val="hybridMultilevel"/>
     <w:tmpl w:val="E0AA892A"/>
@@ -11228,7 +12982,7 @@
       </w:pPr>
     </w:lvl>
   </w:abstractNum>
-  <w:abstractNum w:abstractNumId="13" w15:restartNumberingAfterBreak="0">
+  <w:abstractNum w:abstractNumId="15" w15:restartNumberingAfterBreak="0">
     <w:nsid w:val="5FAA58A1"/>
     <w:multiLevelType w:val="hybridMultilevel"/>
     <w:tmpl w:val="D6E49650"/>
@@ -11236,6 +12990,92 @@
       <w:start w:val="1"/>
       <w:numFmt w:val="decimal"/>
       <w:lvlText w:val="%1."/>
+      <w:lvlJc w:val="left"/>
+      <w:pPr>
+        <w:ind w:left="1429" w:hanging="360"/>
+      </w:pPr>
+    </w:lvl>
+    <w:lvl w:ilvl="1" w:tplc="04190019" w:tentative="1">
+      <w:start w:val="1"/>
+      <w:numFmt w:val="lowerLetter"/>
+      <w:lvlText w:val="%2."/>
+      <w:lvlJc w:val="left"/>
+      <w:pPr>
+        <w:ind w:left="2149" w:hanging="360"/>
+      </w:pPr>
+    </w:lvl>
+    <w:lvl w:ilvl="2" w:tplc="0419001B" w:tentative="1">
+      <w:start w:val="1"/>
+      <w:numFmt w:val="lowerRoman"/>
+      <w:lvlText w:val="%3."/>
+      <w:lvlJc w:val="right"/>
+      <w:pPr>
+        <w:ind w:left="2869" w:hanging="180"/>
+      </w:pPr>
+    </w:lvl>
+    <w:lvl w:ilvl="3" w:tplc="0419000F" w:tentative="1">
+      <w:start w:val="1"/>
+      <w:numFmt w:val="decimal"/>
+      <w:lvlText w:val="%4."/>
+      <w:lvlJc w:val="left"/>
+      <w:pPr>
+        <w:ind w:left="3589" w:hanging="360"/>
+      </w:pPr>
+    </w:lvl>
+    <w:lvl w:ilvl="4" w:tplc="04190019" w:tentative="1">
+      <w:start w:val="1"/>
+      <w:numFmt w:val="lowerLetter"/>
+      <w:lvlText w:val="%5."/>
+      <w:lvlJc w:val="left"/>
+      <w:pPr>
+        <w:ind w:left="4309" w:hanging="360"/>
+      </w:pPr>
+    </w:lvl>
+    <w:lvl w:ilvl="5" w:tplc="0419001B" w:tentative="1">
+      <w:start w:val="1"/>
+      <w:numFmt w:val="lowerRoman"/>
+      <w:lvlText w:val="%6."/>
+      <w:lvlJc w:val="right"/>
+      <w:pPr>
+        <w:ind w:left="5029" w:hanging="180"/>
+      </w:pPr>
+    </w:lvl>
+    <w:lvl w:ilvl="6" w:tplc="0419000F" w:tentative="1">
+      <w:start w:val="1"/>
+      <w:numFmt w:val="decimal"/>
+      <w:lvlText w:val="%7."/>
+      <w:lvlJc w:val="left"/>
+      <w:pPr>
+        <w:ind w:left="5749" w:hanging="360"/>
+      </w:pPr>
+    </w:lvl>
+    <w:lvl w:ilvl="7" w:tplc="04190019" w:tentative="1">
+      <w:start w:val="1"/>
+      <w:numFmt w:val="lowerLetter"/>
+      <w:lvlText w:val="%8."/>
+      <w:lvlJc w:val="left"/>
+      <w:pPr>
+        <w:ind w:left="6469" w:hanging="360"/>
+      </w:pPr>
+    </w:lvl>
+    <w:lvl w:ilvl="8" w:tplc="0419001B" w:tentative="1">
+      <w:start w:val="1"/>
+      <w:numFmt w:val="lowerRoman"/>
+      <w:lvlText w:val="%9."/>
+      <w:lvlJc w:val="right"/>
+      <w:pPr>
+        <w:ind w:left="7189" w:hanging="180"/>
+      </w:pPr>
+    </w:lvl>
+  </w:abstractNum>
+  <w:abstractNum w:abstractNumId="16" w15:restartNumberingAfterBreak="0">
+    <w:nsid w:val="671A0C15"/>
+    <w:multiLevelType w:val="hybridMultilevel"/>
+    <w:tmpl w:val="5E44ABD8"/>
+    <w:lvl w:ilvl="0" w:tplc="04190011">
+      <w:start w:val="1"/>
+      <w:numFmt w:val="decimal"/>
+      <w:lvlText w:val="%1)"/>
       <w:lvlJc w:val="left"/>
       <w:pPr>
         <w:ind w:left="1429" w:hanging="360"/>
@@ -11318,28 +13158,28 @@
     <w:abstractNumId w:val="2"/>
   </w:num>
   <w:num w:numId="2" w16cid:durableId="107239171">
-    <w:abstractNumId w:val="7"/>
+    <w:abstractNumId w:val="8"/>
   </w:num>
   <w:num w:numId="3" w16cid:durableId="2139563260">
+    <w:abstractNumId w:val="6"/>
+  </w:num>
+  <w:num w:numId="4" w16cid:durableId="1330788220">
+    <w:abstractNumId w:val="13"/>
+  </w:num>
+  <w:num w:numId="5" w16cid:durableId="157696276">
     <w:abstractNumId w:val="5"/>
   </w:num>
-  <w:num w:numId="4" w16cid:durableId="1330788220">
-    <w:abstractNumId w:val="11"/>
-  </w:num>
-  <w:num w:numId="5" w16cid:durableId="157696276">
-    <w:abstractNumId w:val="4"/>
-  </w:num>
   <w:num w:numId="6" w16cid:durableId="1028020097">
-    <w:abstractNumId w:val="9"/>
+    <w:abstractNumId w:val="10"/>
   </w:num>
   <w:num w:numId="7" w16cid:durableId="1602640583">
-    <w:abstractNumId w:val="13"/>
+    <w:abstractNumId w:val="15"/>
   </w:num>
   <w:num w:numId="8" w16cid:durableId="737479782">
-    <w:abstractNumId w:val="12"/>
+    <w:abstractNumId w:val="14"/>
   </w:num>
   <w:num w:numId="9" w16cid:durableId="1112363488">
-    <w:abstractNumId w:val="6"/>
+    <w:abstractNumId w:val="7"/>
   </w:num>
   <w:num w:numId="10" w16cid:durableId="910970171">
     <w:abstractNumId w:val="1"/>
@@ -11348,13 +13188,22 @@
     <w:abstractNumId w:val="0"/>
   </w:num>
   <w:num w:numId="12" w16cid:durableId="1102604619">
-    <w:abstractNumId w:val="10"/>
+    <w:abstractNumId w:val="11"/>
   </w:num>
   <w:num w:numId="13" w16cid:durableId="831530100">
     <w:abstractNumId w:val="3"/>
   </w:num>
   <w:num w:numId="14" w16cid:durableId="1250237285">
-    <w:abstractNumId w:val="8"/>
+    <w:abstractNumId w:val="9"/>
+  </w:num>
+  <w:num w:numId="15" w16cid:durableId="400715591">
+    <w:abstractNumId w:val="12"/>
+  </w:num>
+  <w:num w:numId="16" w16cid:durableId="1811942159">
+    <w:abstractNumId w:val="16"/>
+  </w:num>
+  <w:num w:numId="17" w16cid:durableId="2065985671">
+    <w:abstractNumId w:val="4"/>
   </w:num>
 </w:numbering>
 </file>

</xml_diff>